<commit_message>
docs. update MKG201-exercise-files by yezi
</commit_message>
<xml_diff>
--- a/MKG201-学号-姓名-平台昵称-内容营销实战项目-v1.0.docx
+++ b/MKG201-学号-姓名-平台昵称-内容营销实战项目-v1.0.docx
@@ -111,8 +111,8 @@
           <w:lang w:val="en-US"/>
         </w:rPr>
         <w:drawing>
-          <wp:inline distT="0" distB="0" distL="0" distR="0" wp14:anchorId="0B27480A" wp14:editId="30F16939">
-            <wp:extent cx="2617636" cy="598285"/>
+          <wp:inline distT="0" distB="0" distL="0" distR="0" wp14:anchorId="0B27480A" wp14:editId="3CFAA107">
+            <wp:extent cx="2362626" cy="540000"/>
             <wp:effectExtent l="0" t="0" r="0" b="0"/>
             <wp:docPr id="1" name="图片 1"/>
             <wp:cNvGraphicFramePr>
@@ -140,7 +140,7 @@
                   <pic:spPr>
                     <a:xfrm>
                       <a:off x="0" y="0"/>
-                      <a:ext cx="2765469" cy="632073"/>
+                      <a:ext cx="2362626" cy="540000"/>
                     </a:xfrm>
                     <a:prstGeom prst="rect">
                       <a:avLst/>
@@ -152,6 +152,8 @@
           </wp:inline>
         </w:drawing>
       </w:r>
+      <w:bookmarkStart w:id="0" w:name="_GoBack"/>
+      <w:bookmarkEnd w:id="0"/>
     </w:p>
     <w:p>
       <w:pPr>
@@ -753,8 +755,6 @@
         <w:rPr>
           <w:rFonts w:ascii="SimSun" w:eastAsia="SimSun" w:hAnsi="SimSun" w:cs="Hiragino Sans GB W3"/>
           <w:color w:val="000000"/>
-          <w:sz w:val="20"/>
-          <w:szCs w:val="20"/>
           <w:lang w:val="en-US"/>
         </w:rPr>
       </w:pPr>
@@ -784,6 +784,33 @@
         <w:rPr>
           <w:rFonts w:ascii="SimSun" w:eastAsia="SimSun" w:hAnsi="SimSun" w:cs="Hiragino Sans GB W3"/>
           <w:color w:val="000000" w:themeColor="text1"/>
+          <w:lang w:val="en-US"/>
+        </w:rPr>
+      </w:pPr>
+      <w:r>
+        <w:rPr>
+          <w:rFonts w:ascii="SimSun" w:eastAsia="SimSun" w:hAnsi="SimSun" w:cs="Hiragino Sans GB W3" w:hint="eastAsia"/>
+          <w:color w:val="000000"/>
+          <w:lang w:val="en-US"/>
+        </w:rPr>
+        <w:t>二〇一  年  月</w:t>
+      </w:r>
+      <w:r>
+        <w:rPr>
+          <w:rFonts w:ascii="SimSun" w:eastAsia="SimSun" w:hAnsi="SimSun" w:cs="Hiragino Sans GB W3"/>
+          <w:color w:val="000000"/>
+          <w:lang w:val="en-US"/>
+        </w:rPr>
+        <w:t xml:space="preserve">    日</w:t>
+      </w:r>
+    </w:p>
+    <w:p>
+      <w:pPr>
+        <w:spacing w:before="0" w:after="0" w:line="240" w:lineRule="auto"/>
+        <w:ind w:firstLine="400"/>
+        <w:rPr>
+          <w:rFonts w:ascii="SimSun" w:eastAsia="SimSun" w:hAnsi="SimSun" w:cs="Hiragino Sans GB W3"/>
+          <w:color w:val="000000" w:themeColor="text1"/>
           <w:sz w:val="20"/>
           <w:szCs w:val="20"/>
           <w:lang w:val="en-US"/>
@@ -791,15 +818,44 @@
       </w:pPr>
       <w:r>
         <w:rPr>
-          <w:rFonts w:ascii="SimSun" w:eastAsia="SimSun" w:hAnsi="SimSun" w:cs="Hiragino Sans GB W3" w:hint="eastAsia"/>
-          <w:color w:val="000000"/>
+          <w:rFonts w:ascii="SimSun" w:eastAsia="SimSun" w:hAnsi="SimSun" w:cs="Hiragino Sans GB W3"/>
+          <w:color w:val="000000" w:themeColor="text1"/>
           <w:sz w:val="20"/>
           <w:szCs w:val="20"/>
           <w:lang w:val="en-US"/>
         </w:rPr>
-        <w:t>二〇一  年  月</w:t>
-      </w:r>
-      <w:r>
+        <w:br w:type="page"/>
+      </w:r>
+    </w:p>
+    <w:p>
+      <w:pPr>
+        <w:spacing w:before="0" w:after="0" w:line="240" w:lineRule="auto"/>
+        <w:jc w:val="center"/>
+        <w:rPr>
+          <w:rFonts w:ascii="SimSun" w:eastAsia="SimSun" w:hAnsi="SimSun" w:cs="Hiragino Sans GB W3"/>
+          <w:color w:val="000000"/>
+          <w:sz w:val="32"/>
+          <w:szCs w:val="32"/>
+          <w:lang w:val="en-US"/>
+        </w:rPr>
+      </w:pPr>
+      <w:r>
+        <w:rPr>
+          <w:rFonts w:ascii="SimSun" w:eastAsia="SimSun" w:hAnsi="SimSun" w:cs="Hiragino Sans GB W3" w:hint="eastAsia"/>
+          <w:color w:val="000000"/>
+          <w:sz w:val="32"/>
+          <w:szCs w:val="32"/>
+          <w:lang w:val="en-US"/>
+        </w:rPr>
+        <w:lastRenderedPageBreak/>
+        <w:t>版权声明</w:t>
+      </w:r>
+    </w:p>
+    <w:p>
+      <w:pPr>
+        <w:spacing w:before="0" w:after="0" w:line="240" w:lineRule="auto"/>
+        <w:ind w:firstLine="400"/>
+        <w:jc w:val="center"/>
         <w:rPr>
           <w:rFonts w:ascii="SimSun" w:eastAsia="SimSun" w:hAnsi="SimSun" w:cs="Hiragino Sans GB W3"/>
           <w:color w:val="000000"/>
@@ -807,8 +863,85 @@
           <w:szCs w:val="20"/>
           <w:lang w:val="en-US"/>
         </w:rPr>
-        <w:t xml:space="preserve">    日</w:t>
-      </w:r>
+      </w:pPr>
+    </w:p>
+    <w:p>
+      <w:pPr>
+        <w:spacing w:before="0" w:after="0" w:line="400" w:lineRule="exact"/>
+        <w:ind w:firstLineChars="200" w:firstLine="480"/>
+        <w:rPr>
+          <w:rFonts w:ascii="SimSun" w:eastAsia="SimSun" w:hAnsi="SimSun" w:cs="Hiragino Sans GB W3"/>
+          <w:color w:val="000000"/>
+          <w:lang w:val="en-US"/>
+        </w:rPr>
+      </w:pPr>
+      <w:r>
+        <w:rPr>
+          <w:rFonts w:ascii="SimSun" w:eastAsia="SimSun" w:hAnsi="SimSun" w:cs="Hiragino Sans GB W3" w:hint="eastAsia"/>
+          <w:color w:val="000000"/>
+          <w:lang w:val="en-US"/>
+        </w:rPr>
+        <w:t>任何收存和接触本作业各种版本的</w:t>
+      </w:r>
+      <w:r>
+        <w:rPr>
+          <w:rFonts w:ascii="SimSun" w:eastAsia="SimSun" w:hAnsi="SimSun" w:cs="Hiragino Sans GB W3"/>
+          <w:color w:val="000000"/>
+          <w:lang w:val="en-US"/>
+        </w:rPr>
+        <w:t>学员</w:t>
+      </w:r>
+      <w:r>
+        <w:rPr>
+          <w:rFonts w:ascii="SimSun" w:eastAsia="SimSun" w:hAnsi="SimSun" w:cs="Hiragino Sans GB W3" w:hint="eastAsia"/>
+          <w:color w:val="000000"/>
+          <w:lang w:val="en-US"/>
+        </w:rPr>
+        <w:t>，未经本</w:t>
+      </w:r>
+      <w:r>
+        <w:rPr>
+          <w:rFonts w:ascii="SimSun" w:eastAsia="SimSun" w:hAnsi="SimSun" w:cs="Hiragino Sans GB W3"/>
+          <w:color w:val="000000"/>
+          <w:lang w:val="en-US"/>
+        </w:rPr>
+        <w:t>作业</w:t>
+      </w:r>
+      <w:r>
+        <w:rPr>
+          <w:rFonts w:ascii="SimSun" w:eastAsia="SimSun" w:hAnsi="SimSun" w:cs="Hiragino Sans GB W3" w:hint="eastAsia"/>
+          <w:color w:val="000000"/>
+          <w:lang w:val="en-US"/>
+        </w:rPr>
+        <w:t>文作者同意，不得将本</w:t>
+      </w:r>
+      <w:r>
+        <w:rPr>
+          <w:rFonts w:ascii="SimSun" w:eastAsia="SimSun" w:hAnsi="SimSun" w:cs="Hiragino Sans GB W3"/>
+          <w:color w:val="000000"/>
+          <w:lang w:val="en-US"/>
+        </w:rPr>
+        <w:t>作业</w:t>
+      </w:r>
+      <w:r>
+        <w:rPr>
+          <w:rFonts w:ascii="SimSun" w:eastAsia="SimSun" w:hAnsi="SimSun" w:cs="Hiragino Sans GB W3" w:hint="eastAsia"/>
+          <w:color w:val="000000"/>
+          <w:lang w:val="en-US"/>
+        </w:rPr>
+        <w:t xml:space="preserve">转借他人，亦不得随意复制、抄录、拍照或以任何方式传播。否则，引起有碍作者著作权之问题，将可能承担法律责任。 </w:t>
+      </w:r>
+    </w:p>
+    <w:p>
+      <w:pPr>
+        <w:spacing w:before="0" w:after="0" w:line="240" w:lineRule="auto"/>
+        <w:ind w:firstLineChars="200" w:firstLine="480"/>
+        <w:rPr>
+          <w:rFonts w:ascii="SimSun" w:eastAsia="SimSun" w:hAnsi="SimSun" w:cs="Hiragino Sans GB W3"/>
+          <w:color w:val="000000"/>
+          <w:lang w:val="en-US"/>
+        </w:rPr>
+      </w:pPr>
     </w:p>
     <w:p>
       <w:pPr>
@@ -835,42 +968,116 @@
     </w:p>
     <w:p>
       <w:pPr>
-        <w:spacing w:before="0" w:after="0" w:line="240" w:lineRule="auto"/>
-        <w:ind w:firstLine="640"/>
-        <w:jc w:val="center"/>
-        <w:rPr>
-          <w:rFonts w:ascii="SimSun" w:eastAsia="SimSun" w:hAnsi="SimSun" w:cs="Hiragino Sans GB W3"/>
-          <w:color w:val="000000"/>
-          <w:sz w:val="32"/>
-          <w:szCs w:val="32"/>
-          <w:lang w:val="en-US"/>
-        </w:rPr>
-      </w:pPr>
-      <w:r>
-        <w:rPr>
-          <w:rFonts w:ascii="SimSun" w:eastAsia="SimSun" w:hAnsi="SimSun" w:cs="Hiragino Sans GB W3" w:hint="eastAsia"/>
-          <w:color w:val="000000"/>
-          <w:sz w:val="32"/>
-          <w:szCs w:val="32"/>
-          <w:lang w:val="en-US"/>
-        </w:rPr>
+        <w:pStyle w:val="1"/>
+      </w:pPr>
+      <w:bookmarkStart w:id="1" w:name="_请回顾上节课提交的Idea，并重新写下来"/>
+      <w:bookmarkStart w:id="2" w:name="_请回顾上节课提交的Idea，并重新写下来_1"/>
+      <w:bookmarkEnd w:id="1"/>
+      <w:bookmarkEnd w:id="2"/>
+      <w:r>
         <w:lastRenderedPageBreak/>
-        <w:t>版权声明</w:t>
-      </w:r>
-    </w:p>
-    <w:p>
-      <w:pPr>
-        <w:spacing w:before="0" w:after="0" w:line="240" w:lineRule="auto"/>
-        <w:ind w:firstLine="400"/>
-        <w:jc w:val="center"/>
-        <w:rPr>
-          <w:rFonts w:ascii="SimSun" w:eastAsia="SimSun" w:hAnsi="SimSun" w:cs="Hiragino Sans GB W3"/>
-          <w:color w:val="000000"/>
-          <w:sz w:val="20"/>
-          <w:szCs w:val="20"/>
-          <w:lang w:val="en-US"/>
-        </w:rPr>
-      </w:pPr>
+        <w:t>选择推广的项目</w:t>
+      </w:r>
+    </w:p>
+    <w:p>
+      <w:pPr>
+        <w:pStyle w:val="a"/>
+        <w:numPr>
+          <w:ilvl w:val="0"/>
+          <w:numId w:val="25"/>
+        </w:numPr>
+        <w:ind w:firstLineChars="0"/>
+      </w:pPr>
+      <w:r>
+        <w:rPr>
+          <w:rFonts w:hint="eastAsia"/>
+        </w:rPr>
+        <w:t>项目</w:t>
+      </w:r>
+      <w:r>
+        <w:rPr>
+          <w:lang w:eastAsia="zh-CN"/>
+        </w:rPr>
+        <w:t>名称</w:t>
+      </w:r>
+      <w:r>
+        <w:t>：</w:t>
+      </w:r>
+    </w:p>
+    <w:p>
+      <w:pPr>
+        <w:pStyle w:val="a"/>
+        <w:numPr>
+          <w:ilvl w:val="0"/>
+          <w:numId w:val="25"/>
+        </w:numPr>
+        <w:ind w:firstLineChars="0"/>
+        <w:rPr>
+          <w:rFonts w:cs="Hiragino Sans GB W3"/>
+        </w:rPr>
+      </w:pPr>
+      <w:r>
+        <w:t>项目</w:t>
+      </w:r>
+      <w:r>
+        <w:rPr>
+          <w:lang w:eastAsia="zh-CN"/>
+        </w:rPr>
+        <w:t>目标人群</w:t>
+      </w:r>
+      <w:r>
+        <w:t>：</w:t>
+      </w:r>
+      <w:r>
+        <w:rPr>
+          <w:rFonts w:cs="Hiragino Sans GB W3"/>
+        </w:rPr>
+        <w:t xml:space="preserve"> </w:t>
+      </w:r>
+    </w:p>
+    <w:p>
+      <w:pPr>
+        <w:pStyle w:val="a"/>
+        <w:numPr>
+          <w:ilvl w:val="0"/>
+          <w:numId w:val="25"/>
+        </w:numPr>
+        <w:ind w:firstLineChars="0"/>
+      </w:pPr>
+      <w:r>
+        <w:t>项目解决的</w:t>
+      </w:r>
+      <w:r>
+        <w:rPr>
+          <w:rFonts w:hint="eastAsia"/>
+        </w:rPr>
+        <w:t>痛点</w:t>
+      </w:r>
+      <w:r>
+        <w:t>问题</w:t>
+      </w:r>
+      <w:r>
+        <w:t>：</w:t>
+      </w:r>
+    </w:p>
+    <w:p>
+      <w:pPr>
+        <w:pStyle w:val="a"/>
+        <w:numPr>
+          <w:ilvl w:val="0"/>
+          <w:numId w:val="25"/>
+        </w:numPr>
+        <w:ind w:firstLineChars="0"/>
+      </w:pPr>
+      <w:r>
+        <w:rPr>
+          <w:rFonts w:hint="eastAsia"/>
+        </w:rPr>
+        <w:t>项目</w:t>
+      </w:r>
+      <w:r>
+        <w:t>解决方案：</w:t>
+      </w:r>
     </w:p>
     <w:p>
       <w:pPr>
@@ -878,244 +1085,26 @@
         <w:ind w:firstLineChars="200" w:firstLine="480"/>
         <w:rPr>
           <w:rFonts w:ascii="SimSun" w:eastAsia="SimSun" w:hAnsi="SimSun" w:cs="Hiragino Sans GB W3"/>
-          <w:color w:val="000000"/>
+          <w:color w:val="000000" w:themeColor="text1"/>
           <w:lang w:val="en-US"/>
         </w:rPr>
       </w:pPr>
-      <w:r>
-        <w:rPr>
-          <w:rFonts w:ascii="SimSun" w:eastAsia="SimSun" w:hAnsi="SimSun" w:cs="Hiragino Sans GB W3" w:hint="eastAsia"/>
-          <w:color w:val="000000"/>
-          <w:lang w:val="en-US"/>
-        </w:rPr>
-        <w:t>任何收存和接触本作业各种版本的</w:t>
-      </w:r>
-      <w:r>
-        <w:rPr>
-          <w:rFonts w:ascii="SimSun" w:eastAsia="SimSun" w:hAnsi="SimSun" w:cs="Hiragino Sans GB W3"/>
-          <w:color w:val="000000"/>
-          <w:lang w:val="en-US"/>
-        </w:rPr>
-        <w:t>学员</w:t>
-      </w:r>
-      <w:r>
-        <w:rPr>
-          <w:rFonts w:ascii="SimSun" w:eastAsia="SimSun" w:hAnsi="SimSun" w:cs="Hiragino Sans GB W3" w:hint="eastAsia"/>
-          <w:color w:val="000000"/>
-          <w:lang w:val="en-US"/>
-        </w:rPr>
-        <w:t>，未经本</w:t>
-      </w:r>
-      <w:r>
-        <w:rPr>
-          <w:rFonts w:ascii="SimSun" w:eastAsia="SimSun" w:hAnsi="SimSun" w:cs="Hiragino Sans GB W3"/>
-          <w:color w:val="000000"/>
-          <w:lang w:val="en-US"/>
-        </w:rPr>
-        <w:t>作业</w:t>
-      </w:r>
-      <w:r>
-        <w:rPr>
-          <w:rFonts w:ascii="SimSun" w:eastAsia="SimSun" w:hAnsi="SimSun" w:cs="Hiragino Sans GB W3" w:hint="eastAsia"/>
-          <w:color w:val="000000"/>
-          <w:lang w:val="en-US"/>
-        </w:rPr>
-        <w:t>文作者同意，不得将本</w:t>
-      </w:r>
-      <w:r>
-        <w:rPr>
-          <w:rFonts w:ascii="SimSun" w:eastAsia="SimSun" w:hAnsi="SimSun" w:cs="Hiragino Sans GB W3"/>
-          <w:color w:val="000000"/>
-          <w:lang w:val="en-US"/>
-        </w:rPr>
-        <w:t>作业</w:t>
-      </w:r>
-      <w:r>
-        <w:rPr>
-          <w:rFonts w:ascii="SimSun" w:eastAsia="SimSun" w:hAnsi="SimSun" w:cs="Hiragino Sans GB W3" w:hint="eastAsia"/>
-          <w:color w:val="000000"/>
-          <w:lang w:val="en-US"/>
-        </w:rPr>
-        <w:t xml:space="preserve">转借他人，亦不得随意复制、抄录、拍照或以任何方式传播。否则，引起有碍作者著作权之问题，将可能承担法律责任。 </w:t>
-      </w:r>
-    </w:p>
-    <w:p>
-      <w:pPr>
-        <w:spacing w:before="0" w:after="0" w:line="240" w:lineRule="auto"/>
-        <w:ind w:firstLineChars="200" w:firstLine="480"/>
-        <w:rPr>
-          <w:rFonts w:ascii="SimSun" w:eastAsia="SimSun" w:hAnsi="SimSun" w:cs="Hiragino Sans GB W3"/>
-          <w:color w:val="000000"/>
-          <w:lang w:val="en-US"/>
-        </w:rPr>
-      </w:pPr>
-    </w:p>
-    <w:p>
-      <w:pPr>
-        <w:spacing w:before="0" w:after="0" w:line="240" w:lineRule="auto"/>
-        <w:ind w:firstLine="400"/>
-        <w:rPr>
-          <w:rFonts w:ascii="SimSun" w:eastAsia="SimSun" w:hAnsi="SimSun" w:cs="Hiragino Sans GB W3"/>
-          <w:color w:val="000000" w:themeColor="text1"/>
-          <w:sz w:val="20"/>
-          <w:szCs w:val="20"/>
-          <w:lang w:val="en-US"/>
-        </w:rPr>
-      </w:pPr>
-      <w:r>
-        <w:rPr>
-          <w:rFonts w:ascii="SimSun" w:eastAsia="SimSun" w:hAnsi="SimSun" w:cs="Hiragino Sans GB W3"/>
-          <w:color w:val="000000" w:themeColor="text1"/>
-          <w:sz w:val="20"/>
-          <w:szCs w:val="20"/>
-          <w:lang w:val="en-US"/>
-        </w:rPr>
-        <w:br w:type="page"/>
-      </w:r>
-    </w:p>
-    <w:p>
-      <w:pPr>
-        <w:spacing w:before="0" w:after="0" w:line="240" w:lineRule="auto"/>
-        <w:ind w:firstLineChars="200" w:firstLine="400"/>
-        <w:rPr>
-          <w:rFonts w:ascii="SimSun" w:eastAsia="SimSun" w:hAnsi="SimSun" w:cs="Hiragino Sans GB W3"/>
-          <w:color w:val="000000" w:themeColor="text1"/>
-          <w:sz w:val="20"/>
-          <w:szCs w:val="20"/>
-          <w:lang w:val="en-US"/>
-        </w:rPr>
-      </w:pPr>
     </w:p>
     <w:p>
       <w:pPr>
         <w:pStyle w:val="1"/>
-        <w:rPr>
-          <w:rFonts w:ascii="SimSun" w:eastAsia="SimSun" w:hAnsi="SimSun"/>
-        </w:rPr>
-      </w:pPr>
-      <w:bookmarkStart w:id="0" w:name="_请回顾上节课提交的Idea，并重新写下来"/>
-      <w:bookmarkStart w:id="1" w:name="_请回顾上节课提交的Idea，并重新写下来_1"/>
-      <w:bookmarkEnd w:id="0"/>
-      <w:bookmarkEnd w:id="1"/>
-      <w:r>
-        <w:rPr>
-          <w:rFonts w:ascii="SimSun" w:eastAsia="SimSun" w:hAnsi="SimSun"/>
-        </w:rPr>
-        <w:t>选择推广的项目</w:t>
-      </w:r>
-    </w:p>
-    <w:p>
-      <w:pPr>
-        <w:pStyle w:val="a"/>
-      </w:pPr>
-      <w:r>
-        <w:rPr>
-          <w:rFonts w:hint="eastAsia"/>
-        </w:rPr>
-        <w:t>项目</w:t>
-      </w:r>
-      <w:r>
-        <w:rPr>
-          <w:lang w:eastAsia="zh-CN"/>
-        </w:rPr>
-        <w:t>名称</w:t>
-      </w:r>
-      <w:r>
-        <w:t>：</w:t>
-      </w:r>
-    </w:p>
-    <w:p>
-      <w:pPr>
-        <w:pStyle w:val="a"/>
-        <w:rPr>
-          <w:rFonts w:cs="Hiragino Sans GB W3"/>
-        </w:rPr>
-      </w:pPr>
-      <w:r>
-        <w:t>项目</w:t>
-      </w:r>
-      <w:r>
-        <w:rPr>
-          <w:lang w:eastAsia="zh-CN"/>
-        </w:rPr>
-        <w:t>目标人群</w:t>
-      </w:r>
-      <w:r>
-        <w:t>：</w:t>
-      </w:r>
-      <w:r>
-        <w:rPr>
-          <w:rFonts w:cs="Hiragino Sans GB W3"/>
-        </w:rPr>
-        <w:t xml:space="preserve"> </w:t>
-      </w:r>
-    </w:p>
-    <w:p>
-      <w:pPr>
-        <w:pStyle w:val="a"/>
-      </w:pPr>
-      <w:r>
-        <w:t>项目解决的</w:t>
-      </w:r>
-      <w:r>
-        <w:rPr>
-          <w:rFonts w:hint="eastAsia"/>
-        </w:rPr>
-        <w:t>痛点</w:t>
-      </w:r>
-      <w:r>
-        <w:t>问题</w:t>
-      </w:r>
-      <w:r>
-        <w:t>：</w:t>
-      </w:r>
-    </w:p>
-    <w:p>
-      <w:pPr>
-        <w:pStyle w:val="a"/>
-      </w:pPr>
-      <w:r>
-        <w:rPr>
-          <w:rFonts w:hint="eastAsia"/>
-        </w:rPr>
-        <w:t>项目</w:t>
-      </w:r>
-      <w:r>
-        <w:t>解决方案：</w:t>
-      </w:r>
-    </w:p>
-    <w:p>
-      <w:pPr>
-        <w:spacing w:before="0" w:after="0" w:line="400" w:lineRule="exact"/>
-        <w:ind w:firstLineChars="200" w:firstLine="480"/>
-        <w:rPr>
-          <w:rFonts w:ascii="SimSun" w:eastAsia="SimSun" w:hAnsi="SimSun" w:cs="Hiragino Sans GB W3"/>
-          <w:color w:val="000000" w:themeColor="text1"/>
-          <w:lang w:val="en-US"/>
-        </w:rPr>
-      </w:pPr>
-    </w:p>
-    <w:p>
-      <w:pPr>
-        <w:pStyle w:val="1"/>
-        <w:rPr>
-          <w:rFonts w:ascii="SimSun" w:eastAsia="SimSun" w:hAnsi="SimSun"/>
-        </w:rPr>
-      </w:pPr>
-      <w:bookmarkStart w:id="2" w:name="_请列出你的访谈提纲"/>
-      <w:bookmarkStart w:id="3" w:name="_列出你的访谈提纲"/>
-      <w:bookmarkEnd w:id="2"/>
+      </w:pPr>
+      <w:bookmarkStart w:id="3" w:name="_请列出你的访谈提纲"/>
+      <w:bookmarkStart w:id="4" w:name="_列出你的访谈提纲"/>
       <w:bookmarkEnd w:id="3"/>
-      <w:r>
-        <w:rPr>
-          <w:rFonts w:ascii="SimSun" w:eastAsia="SimSun" w:hAnsi="SimSun" w:hint="eastAsia"/>
+      <w:bookmarkEnd w:id="4"/>
+      <w:r>
+        <w:rPr>
+          <w:rFonts w:hint="eastAsia"/>
         </w:rPr>
         <w:t>内容营销</w:t>
       </w:r>
       <w:r>
-        <w:rPr>
-          <w:rFonts w:ascii="SimSun" w:eastAsia="SimSun" w:hAnsi="SimSun"/>
-        </w:rPr>
         <w:t>选题</w:t>
       </w:r>
     </w:p>
@@ -1133,7 +1122,23 @@
           <w:rFonts w:ascii="SimSun" w:eastAsia="SimSun" w:hAnsi="SimSun" w:hint="eastAsia"/>
           <w:color w:val="000000" w:themeColor="text1"/>
         </w:rPr>
-        <w:t>根据Distill Web Monitor监测</w:t>
+        <w:t>根据</w:t>
+      </w:r>
+      <w:proofErr w:type="spellStart"/>
+      <w:r>
+        <w:rPr>
+          <w:rFonts w:ascii="SimSun" w:eastAsia="SimSun" w:hAnsi="SimSun" w:hint="eastAsia"/>
+          <w:color w:val="000000" w:themeColor="text1"/>
+        </w:rPr>
+        <w:t>Distill</w:t>
+      </w:r>
+      <w:proofErr w:type="spellEnd"/>
+      <w:r>
+        <w:rPr>
+          <w:rFonts w:ascii="SimSun" w:eastAsia="SimSun" w:hAnsi="SimSun" w:hint="eastAsia"/>
+          <w:color w:val="000000" w:themeColor="text1"/>
+        </w:rPr>
+        <w:t xml:space="preserve"> Web Monitor监测</w:t>
       </w:r>
       <w:r>
         <w:rPr>
@@ -1192,6 +1197,7 @@
           <w:ilvl w:val="0"/>
           <w:numId w:val="17"/>
         </w:numPr>
+        <w:ind w:firstLineChars="0"/>
       </w:pPr>
       <w:r>
         <w:t>数据</w:t>
@@ -1226,12 +1232,12 @@
     </w:p>
     <w:p>
       <w:pPr>
-        <w:ind w:left="840"/>
-      </w:pPr>
-    </w:p>
-    <w:p>
-      <w:pPr>
-        <w:ind w:left="840"/>
+        <w:ind w:leftChars="350" w:left="840"/>
+      </w:pPr>
+    </w:p>
+    <w:p>
+      <w:pPr>
+        <w:ind w:leftChars="350" w:left="840"/>
       </w:pPr>
     </w:p>
     <w:p>
@@ -1241,6 +1247,7 @@
           <w:ilvl w:val="0"/>
           <w:numId w:val="17"/>
         </w:numPr>
+        <w:ind w:firstLineChars="0"/>
       </w:pPr>
       <w:r>
         <w:rPr>
@@ -1265,6 +1272,7 @@
           <w:ilvl w:val="0"/>
           <w:numId w:val="17"/>
         </w:numPr>
+        <w:ind w:firstLineChars="0"/>
       </w:pPr>
       <w:r>
         <w:rPr>
@@ -1284,20 +1292,20 @@
       <w:r>
         <w:t>链接：</w:t>
       </w:r>
-      <w:bookmarkStart w:id="4" w:name="_请根据以下模版，整理你访谈的3个典型用户案例"/>
-      <w:bookmarkStart w:id="5" w:name="_请根据以下模版，整理你访谈的3个典型用户案例_1"/>
-      <w:bookmarkStart w:id="6" w:name="_提出你的最终想法"/>
-      <w:bookmarkStart w:id="7" w:name="_提出你的最终想法_1"/>
-      <w:bookmarkStart w:id="8" w:name="_用户验证结果分析"/>
-      <w:bookmarkStart w:id="9" w:name="_提出你的最终想法_2"/>
-      <w:bookmarkStart w:id="10" w:name="_提出你的最终想法_3"/>
-      <w:bookmarkEnd w:id="4"/>
+      <w:bookmarkStart w:id="5" w:name="_请根据以下模版，整理你访谈的3个典型用户案例"/>
+      <w:bookmarkStart w:id="6" w:name="_请根据以下模版，整理你访谈的3个典型用户案例_1"/>
+      <w:bookmarkStart w:id="7" w:name="_提出你的最终想法"/>
+      <w:bookmarkStart w:id="8" w:name="_提出你的最终想法_1"/>
+      <w:bookmarkStart w:id="9" w:name="_用户验证结果分析"/>
+      <w:bookmarkStart w:id="10" w:name="_提出你的最终想法_2"/>
+      <w:bookmarkStart w:id="11" w:name="_提出你的最终想法_3"/>
       <w:bookmarkEnd w:id="5"/>
       <w:bookmarkEnd w:id="6"/>
       <w:bookmarkEnd w:id="7"/>
       <w:bookmarkEnd w:id="8"/>
       <w:bookmarkEnd w:id="9"/>
       <w:bookmarkEnd w:id="10"/>
+      <w:bookmarkEnd w:id="11"/>
     </w:p>
     <w:p>
       <w:pPr>
@@ -1312,26 +1320,17 @@
     <w:p>
       <w:pPr>
         <w:pStyle w:val="1"/>
-        <w:rPr>
-          <w:rFonts w:ascii="SimSun" w:eastAsia="SimSun" w:hAnsi="SimSun"/>
-        </w:rPr>
-      </w:pPr>
-      <w:r>
-        <w:rPr>
-          <w:rFonts w:ascii="SimSun" w:eastAsia="SimSun" w:hAnsi="SimSun"/>
-        </w:rPr>
+      </w:pPr>
+      <w:r>
         <w:t>内容营销</w:t>
       </w:r>
       <w:r>
         <w:rPr>
-          <w:rFonts w:ascii="SimSun" w:eastAsia="SimSun" w:hAnsi="SimSun" w:hint="eastAsia"/>
+          <w:rFonts w:hint="eastAsia"/>
         </w:rPr>
         <w:t>创作</w:t>
       </w:r>
       <w:r>
-        <w:rPr>
-          <w:rFonts w:ascii="SimSun" w:eastAsia="SimSun" w:hAnsi="SimSun"/>
-        </w:rPr>
         <w:t>提案</w:t>
       </w:r>
     </w:p>
@@ -1471,6 +1470,7 @@
           <w:ilvl w:val="0"/>
           <w:numId w:val="20"/>
         </w:numPr>
+        <w:ind w:firstLineChars="0"/>
       </w:pPr>
       <w:r>
         <w:rPr>
@@ -1501,6 +1501,7 @@
           <w:ilvl w:val="0"/>
           <w:numId w:val="20"/>
         </w:numPr>
+        <w:ind w:firstLineChars="0"/>
       </w:pPr>
       <w:r>
         <w:rPr>
@@ -1528,6 +1529,7 @@
           <w:ilvl w:val="0"/>
           <w:numId w:val="20"/>
         </w:numPr>
+        <w:ind w:firstLineChars="0"/>
       </w:pPr>
       <w:r>
         <w:rPr>
@@ -1555,6 +1557,7 @@
           <w:ilvl w:val="0"/>
           <w:numId w:val="20"/>
         </w:numPr>
+        <w:ind w:firstLineChars="0"/>
       </w:pPr>
       <w:r>
         <w:rPr>
@@ -1600,6 +1603,7 @@
           <w:ilvl w:val="0"/>
           <w:numId w:val="20"/>
         </w:numPr>
+        <w:ind w:firstLineChars="0"/>
       </w:pPr>
       <w:r>
         <w:rPr>
@@ -1645,6 +1649,7 @@
           <w:ilvl w:val="0"/>
           <w:numId w:val="20"/>
         </w:numPr>
+        <w:ind w:firstLineChars="0"/>
       </w:pPr>
       <w:r>
         <w:rPr>
@@ -1663,6 +1668,7 @@
           <w:ilvl w:val="0"/>
           <w:numId w:val="20"/>
         </w:numPr>
+        <w:ind w:firstLineChars="0"/>
       </w:pPr>
       <w:r>
         <w:rPr>
@@ -1695,20 +1701,13 @@
     <w:p>
       <w:pPr>
         <w:pStyle w:val="1"/>
-        <w:rPr>
-          <w:rFonts w:ascii="SimSun" w:eastAsia="SimSun" w:hAnsi="SimSun"/>
-        </w:rPr>
-      </w:pPr>
-      <w:r>
-        <w:rPr>
-          <w:rFonts w:ascii="SimSun" w:eastAsia="SimSun" w:hAnsi="SimSun"/>
-        </w:rPr>
-        <w:lastRenderedPageBreak/>
+      </w:pPr>
+      <w:r>
         <w:t>内容营销</w:t>
       </w:r>
       <w:r>
         <w:rPr>
-          <w:rFonts w:ascii="SimSun" w:eastAsia="SimSun" w:hAnsi="SimSun" w:hint="eastAsia"/>
+          <w:rFonts w:hint="eastAsia"/>
         </w:rPr>
         <w:t>创作</w:t>
       </w:r>
@@ -1720,6 +1719,7 @@
           <w:ilvl w:val="0"/>
           <w:numId w:val="22"/>
         </w:numPr>
+        <w:ind w:firstLineChars="0"/>
       </w:pPr>
       <w:r>
         <w:t>文章</w:t>
@@ -1744,11 +1744,13 @@
           <w:ilvl w:val="0"/>
           <w:numId w:val="22"/>
         </w:numPr>
-      </w:pPr>
-      <w:r>
-        <w:rPr>
-          <w:rFonts w:hint="eastAsia"/>
-        </w:rPr>
+        <w:ind w:firstLineChars="0"/>
+      </w:pPr>
+      <w:r>
+        <w:rPr>
+          <w:rFonts w:hint="eastAsia"/>
+        </w:rPr>
+        <w:lastRenderedPageBreak/>
         <w:t>文章</w:t>
       </w:r>
       <w:r>
@@ -1796,6 +1798,7 @@
           <w:ilvl w:val="0"/>
           <w:numId w:val="22"/>
         </w:numPr>
+        <w:ind w:firstLineChars="0"/>
       </w:pPr>
       <w:r>
         <w:t>文章</w:t>
@@ -1814,6 +1817,7 @@
           <w:ilvl w:val="0"/>
           <w:numId w:val="22"/>
         </w:numPr>
+        <w:ind w:firstLineChars="0"/>
       </w:pPr>
       <w:r>
         <w:rPr>
@@ -1853,7 +1857,7 @@
       <w:pPr>
         <w:spacing w:before="0" w:after="0" w:line="400" w:lineRule="exact"/>
         <w:rPr>
-          <w:rFonts w:ascii="SimSun" w:eastAsia="SimSun" w:hAnsi="SimSun" w:hint="eastAsia"/>
+          <w:rFonts w:ascii="SimSun" w:eastAsia="SimSun" w:hAnsi="SimSun"/>
           <w:color w:val="000000" w:themeColor="text1"/>
         </w:rPr>
       </w:pPr>
@@ -1862,7 +1866,7 @@
       <w:pPr>
         <w:spacing w:before="0" w:after="0" w:line="400" w:lineRule="exact"/>
         <w:rPr>
-          <w:rFonts w:ascii="SimSun" w:eastAsia="SimSun" w:hAnsi="SimSun" w:hint="eastAsia"/>
+          <w:rFonts w:ascii="SimSun" w:eastAsia="SimSun" w:hAnsi="SimSun"/>
           <w:color w:val="000000" w:themeColor="text1"/>
         </w:rPr>
       </w:pPr>
@@ -1871,7 +1875,7 @@
       <w:pPr>
         <w:spacing w:before="0" w:after="0" w:line="400" w:lineRule="exact"/>
         <w:rPr>
-          <w:rFonts w:ascii="SimSun" w:eastAsia="SimSun" w:hAnsi="SimSun" w:hint="eastAsia"/>
+          <w:rFonts w:ascii="SimSun" w:eastAsia="SimSun" w:hAnsi="SimSun"/>
           <w:color w:val="000000" w:themeColor="text1"/>
         </w:rPr>
       </w:pPr>
@@ -1880,7 +1884,7 @@
       <w:pPr>
         <w:spacing w:before="0" w:after="0" w:line="400" w:lineRule="exact"/>
         <w:rPr>
-          <w:rFonts w:ascii="SimSun" w:eastAsia="SimSun" w:hAnsi="SimSun" w:hint="eastAsia"/>
+          <w:rFonts w:ascii="SimSun" w:eastAsia="SimSun" w:hAnsi="SimSun"/>
           <w:color w:val="000000" w:themeColor="text1"/>
         </w:rPr>
       </w:pPr>
@@ -1889,7 +1893,7 @@
       <w:pPr>
         <w:spacing w:before="0" w:after="0" w:line="400" w:lineRule="exact"/>
         <w:rPr>
-          <w:rFonts w:ascii="SimSun" w:eastAsia="SimSun" w:hAnsi="SimSun" w:hint="eastAsia"/>
+          <w:rFonts w:ascii="SimSun" w:eastAsia="SimSun" w:hAnsi="SimSun"/>
           <w:color w:val="000000" w:themeColor="text1"/>
         </w:rPr>
       </w:pPr>
@@ -1898,7 +1902,7 @@
       <w:pPr>
         <w:spacing w:before="0" w:after="0" w:line="400" w:lineRule="exact"/>
         <w:rPr>
-          <w:rFonts w:ascii="SimSun" w:eastAsia="SimSun" w:hAnsi="SimSun" w:hint="eastAsia"/>
+          <w:rFonts w:ascii="SimSun" w:eastAsia="SimSun" w:hAnsi="SimSun"/>
           <w:color w:val="000000" w:themeColor="text1"/>
         </w:rPr>
       </w:pPr>
@@ -1907,7 +1911,7 @@
       <w:pPr>
         <w:spacing w:before="0" w:after="0" w:line="400" w:lineRule="exact"/>
         <w:rPr>
-          <w:rFonts w:ascii="SimSun" w:eastAsia="SimSun" w:hAnsi="SimSun" w:hint="eastAsia"/>
+          <w:rFonts w:ascii="SimSun" w:eastAsia="SimSun" w:hAnsi="SimSun"/>
           <w:color w:val="000000" w:themeColor="text1"/>
         </w:rPr>
       </w:pPr>
@@ -1916,96 +1920,114 @@
       <w:pPr>
         <w:spacing w:before="0" w:after="0" w:line="400" w:lineRule="exact"/>
         <w:rPr>
-          <w:rFonts w:ascii="SimSun" w:eastAsia="SimSun" w:hAnsi="SimSun" w:hint="eastAsia"/>
-          <w:color w:val="000000" w:themeColor="text1"/>
-        </w:rPr>
-      </w:pPr>
-      <w:bookmarkStart w:id="11" w:name="_GoBack"/>
-      <w:bookmarkEnd w:id="11"/>
+          <w:rFonts w:ascii="SimSun" w:eastAsia="SimSun" w:hAnsi="SimSun"/>
+          <w:color w:val="000000" w:themeColor="text1"/>
+        </w:rPr>
+      </w:pPr>
     </w:p>
     <w:p>
       <w:pPr>
         <w:pStyle w:val="1"/>
-        <w:rPr>
-          <w:rFonts w:ascii="SimSun" w:eastAsia="SimSun" w:hAnsi="SimSun"/>
-        </w:rPr>
-      </w:pPr>
-      <w:r>
-        <w:rPr>
-          <w:rFonts w:ascii="SimSun" w:eastAsia="SimSun" w:hAnsi="SimSun" w:hint="eastAsia"/>
+      </w:pPr>
+      <w:r>
+        <w:rPr>
+          <w:rFonts w:hint="eastAsia"/>
         </w:rPr>
         <w:t>UTM</w:t>
       </w:r>
       <w:r>
-        <w:rPr>
-          <w:rFonts w:ascii="SimSun" w:eastAsia="SimSun" w:hAnsi="SimSun"/>
-        </w:rPr>
         <w:t>监测</w:t>
       </w:r>
     </w:p>
     <w:p>
       <w:pPr>
-        <w:ind w:left="840" w:hanging="360"/>
+        <w:ind w:firstLineChars="200" w:firstLine="480"/>
+        <w:rPr>
+          <w:rFonts w:ascii="宋体" w:eastAsia="宋体" w:hAnsi="宋体"/>
+          <w:color w:val="000000" w:themeColor="text1"/>
+          <w:lang w:val="en-US"/>
+        </w:rPr>
+      </w:pPr>
+      <w:r>
         <w:rPr>
           <w:rFonts w:ascii="宋体" w:eastAsia="宋体" w:hAnsi="宋体" w:hint="eastAsia"/>
-          <w:color w:val="404040"/>
+          <w:color w:val="000000" w:themeColor="text1"/>
+          <w:lang w:val="en-US" w:eastAsia="ja-JP"/>
+        </w:rPr>
+        <w:t>请</w:t>
+      </w:r>
+      <w:r>
+        <w:rPr>
+          <w:rFonts w:ascii="宋体" w:eastAsia="宋体" w:hAnsi="宋体" w:hint="eastAsia"/>
+          <w:color w:val="000000" w:themeColor="text1"/>
           <w:lang w:val="en-US"/>
         </w:rPr>
-      </w:pPr>
+        <w:t>先点</w:t>
+      </w:r>
       <w:r>
         <w:rPr>
           <w:rFonts w:ascii="宋体" w:eastAsia="宋体" w:hAnsi="宋体" w:hint="eastAsia"/>
-          <w:color w:val="404040"/>
+          <w:color w:val="000000" w:themeColor="text1"/>
           <w:lang w:val="en-US" w:eastAsia="ja-JP"/>
         </w:rPr>
-        <w:t>请</w:t>
-      </w:r>
-      <w:r>
-        <w:rPr>
+        <w:t>击了解</w:t>
+      </w:r>
+      <w:r>
+        <w:rPr>
+          <w:color w:val="0070C0"/>
+        </w:rPr>
+        <w:fldChar w:fldCharType="begin"/>
+      </w:r>
+      <w:r>
+        <w:rPr>
+          <w:color w:val="0070C0"/>
+        </w:rPr>
+        <w:instrText xml:space="preserve"> HYPERLINK "https://bpteach.kf5.com/hc/kb/article/1081060/" </w:instrText>
+      </w:r>
+      <w:r>
+        <w:rPr>
+          <w:color w:val="0070C0"/>
+        </w:rPr>
+        <w:fldChar w:fldCharType="separate"/>
+      </w:r>
+      <w:r>
+        <w:rPr>
+          <w:rStyle w:val="aff9"/>
           <w:rFonts w:ascii="宋体" w:eastAsia="宋体" w:hAnsi="宋体" w:hint="eastAsia"/>
-          <w:color w:val="404040"/>
-          <w:lang w:val="en-US"/>
-        </w:rPr>
-        <w:t>先点</w:t>
+          <w:color w:val="0070C0"/>
+          <w:lang w:val="en-US" w:eastAsia="ja-JP"/>
+        </w:rPr>
+        <w:t>如何获取专属的UTM链接</w:t>
+      </w:r>
+      <w:r>
+        <w:rPr>
+          <w:rStyle w:val="aff9"/>
+          <w:rFonts w:ascii="宋体" w:eastAsia="宋体" w:hAnsi="宋体"/>
+          <w:color w:val="0070C0"/>
+          <w:lang w:val="en-US" w:eastAsia="ja-JP"/>
+        </w:rPr>
+        <w:fldChar w:fldCharType="end"/>
       </w:r>
       <w:r>
         <w:rPr>
           <w:rFonts w:ascii="宋体" w:eastAsia="宋体" w:hAnsi="宋体" w:hint="eastAsia"/>
-          <w:color w:val="404040"/>
+          <w:color w:val="000000" w:themeColor="text1"/>
           <w:lang w:val="en-US" w:eastAsia="ja-JP"/>
         </w:rPr>
-        <w:t>击了解</w:t>
-      </w:r>
-      <w:hyperlink r:id="rId12" w:history="1">
-        <w:r>
-          <w:rPr>
-            <w:rStyle w:val="aff9"/>
-            <w:rFonts w:ascii="宋体" w:eastAsia="宋体" w:hAnsi="宋体" w:hint="eastAsia"/>
-            <w:lang w:val="en-US" w:eastAsia="ja-JP"/>
-          </w:rPr>
-          <w:t>如何获取专属的UTM链接</w:t>
-        </w:r>
-      </w:hyperlink>
+        <w:t>，</w:t>
+      </w:r>
       <w:r>
         <w:rPr>
           <w:rFonts w:ascii="宋体" w:eastAsia="宋体" w:hAnsi="宋体" w:hint="eastAsia"/>
-          <w:color w:val="404040"/>
+          <w:color w:val="000000" w:themeColor="text1"/>
           <w:lang w:val="en-US" w:eastAsia="ja-JP"/>
         </w:rPr>
-        <w:t>，</w:t>
+        <w:t>接着</w:t>
       </w:r>
       <w:r>
         <w:rPr>
           <w:rFonts w:ascii="宋体" w:eastAsia="宋体" w:hAnsi="宋体" w:hint="eastAsia"/>
-          <w:color w:val="404040"/>
-          <w:lang w:val="en-US" w:eastAsia="ja-JP"/>
-        </w:rPr>
-        <w:t>接着</w:t>
-      </w:r>
-      <w:r>
-        <w:rPr>
-          <w:rFonts w:ascii="宋体" w:eastAsia="宋体" w:hAnsi="宋体" w:hint="eastAsia"/>
-          <w:color w:val="404040"/>
+          <w:color w:val="000000" w:themeColor="text1"/>
           <w:lang w:val="en-US"/>
         </w:rPr>
         <w:t>完成下方内容。</w:t>
@@ -2018,6 +2040,7 @@
           <w:ilvl w:val="0"/>
           <w:numId w:val="23"/>
         </w:numPr>
+        <w:ind w:firstLineChars="0"/>
       </w:pPr>
       <w:r>
         <w:t>设置至少</w:t>
@@ -2094,237 +2117,338 @@
     </w:p>
     <w:p>
       <w:pPr>
-        <w:ind w:left="1440" w:hanging="480"/>
+        <w:ind w:leftChars="200" w:left="480"/>
+        <w:rPr>
+          <w:rFonts w:ascii="SimSun" w:eastAsia="SimSun" w:hAnsi="SimSun" w:hint="eastAsia"/>
+          <w:color w:val="000000" w:themeColor="text1"/>
+        </w:rPr>
+      </w:pPr>
+      <w:r>
+        <w:rPr>
+          <w:rFonts w:ascii="SimSun" w:eastAsia="SimSun" w:hAnsi="SimSun" w:hint="eastAsia"/>
+          <w:color w:val="000000" w:themeColor="text1"/>
+        </w:rPr>
+        <w:t>例如</w:t>
+      </w:r>
+      <w:r>
         <w:rPr>
           <w:rFonts w:ascii="SimSun" w:eastAsia="SimSun" w:hAnsi="SimSun"/>
           <w:color w:val="000000" w:themeColor="text1"/>
         </w:rPr>
+        <w:t>：</w:t>
+      </w:r>
+      <w:hyperlink r:id="rId12" w:history="1">
+        <w:r>
+          <w:rPr>
+            <w:rStyle w:val="aff9"/>
+            <w:rFonts w:ascii="SimSun" w:eastAsia="SimSun" w:hAnsi="SimSun"/>
+          </w:rPr>
+          <w:t>http://mkg201demo.bpteach.com/?utm_source=zhihu.com&amp;utm_medium=referral&amp;utm_campaign=24-CNM12345678&amp;utm_term=7days-grow-up&amp;utm_content=textlink</w:t>
+        </w:r>
+      </w:hyperlink>
+    </w:p>
+    <w:p>
+      <w:pPr>
+        <w:ind w:leftChars="200" w:left="480"/>
+        <w:rPr>
+          <w:rFonts w:ascii="SimSun" w:eastAsia="SimSun" w:hAnsi="SimSun"/>
+          <w:color w:val="000000" w:themeColor="text1"/>
+          <w:lang w:val="en-US"/>
+        </w:rPr>
       </w:pPr>
       <w:r>
         <w:rPr>
           <w:rFonts w:ascii="SimSun" w:eastAsia="SimSun" w:hAnsi="SimSun" w:hint="eastAsia"/>
           <w:color w:val="000000" w:themeColor="text1"/>
         </w:rPr>
-        <w:t>例如</w:t>
+        <w:t>a</w:t>
       </w:r>
       <w:r>
         <w:rPr>
           <w:rFonts w:ascii="SimSun" w:eastAsia="SimSun" w:hAnsi="SimSun"/>
           <w:color w:val="000000" w:themeColor="text1"/>
-        </w:rPr>
-        <w:t>：</w:t>
-      </w:r>
-      <w:r>
+          <w:lang w:val="en-US"/>
+        </w:rPr>
+        <w:t>.</w:t>
+      </w:r>
+    </w:p>
+    <w:p>
+      <w:pPr>
+        <w:ind w:leftChars="200" w:left="480"/>
         <w:rPr>
           <w:rFonts w:ascii="SimSun" w:eastAsia="SimSun" w:hAnsi="SimSun"/>
           <w:color w:val="000000" w:themeColor="text1"/>
-        </w:rPr>
-        <w:t>http://mkg201demo.bpteach.com/?utm_source=zhihu.com&amp;utm_medium=referral&amp;utm_campaign=24-CNM12345678&amp;utm_term=7days-grow-up&amp;utm_content=textlink</w:t>
+          <w:lang w:val="en-US"/>
+        </w:rPr>
+      </w:pPr>
+      <w:r>
+        <w:rPr>
+          <w:rFonts w:ascii="SimSun" w:eastAsia="SimSun" w:hAnsi="SimSun"/>
+          <w:color w:val="000000" w:themeColor="text1"/>
+          <w:lang w:val="en-US"/>
+        </w:rPr>
+        <w:t>b.</w:t>
+      </w:r>
+    </w:p>
+    <w:p>
+      <w:pPr>
+        <w:ind w:leftChars="200" w:left="480"/>
+        <w:rPr>
+          <w:rFonts w:ascii="SimSun" w:eastAsia="SimSun" w:hAnsi="SimSun"/>
+          <w:color w:val="000000" w:themeColor="text1"/>
+          <w:lang w:val="en-US"/>
+        </w:rPr>
+      </w:pPr>
+      <w:r>
+        <w:rPr>
+          <w:rFonts w:ascii="SimSun" w:eastAsia="SimSun" w:hAnsi="SimSun"/>
+          <w:color w:val="000000" w:themeColor="text1"/>
+          <w:lang w:val="en-US"/>
+        </w:rPr>
+        <w:t>c.</w:t>
       </w:r>
     </w:p>
     <w:p>
       <w:pPr>
         <w:pStyle w:val="a"/>
       </w:pPr>
-    </w:p>
-    <w:p>
-      <w:pPr>
-        <w:pStyle w:val="a"/>
-      </w:pPr>
-    </w:p>
-    <w:p>
-      <w:pPr>
-        <w:pStyle w:val="a"/>
-      </w:pPr>
-    </w:p>
-    <w:p>
-      <w:pPr>
-        <w:rPr>
-          <w:rFonts w:ascii="SimSun" w:eastAsia="SimSun" w:hAnsi="SimSun"/>
-        </w:rPr>
-      </w:pPr>
+      <w:r>
+        <w:t>分别点击</w:t>
+      </w:r>
+      <w:r>
+        <w:rPr>
+          <w:rFonts w:hint="eastAsia"/>
+        </w:rPr>
+        <w:t>上述生成</w:t>
+      </w:r>
+      <w:r>
+        <w:t>的</w:t>
+      </w:r>
+      <w:r>
+        <w:rPr>
+          <w:rFonts w:hint="eastAsia"/>
+        </w:rPr>
+        <w:t>链接</w:t>
+      </w:r>
+      <w:r>
+        <w:t>，</w:t>
+      </w:r>
+      <w:r>
+        <w:rPr>
+          <w:rFonts w:hint="eastAsia"/>
+        </w:rPr>
+        <w:t>等待</w:t>
+      </w:r>
+      <w:r>
+        <w:t>1</w:t>
+      </w:r>
+      <w:r>
+        <w:rPr>
+          <w:rFonts w:hint="eastAsia"/>
+        </w:rPr>
+        <w:t>小时</w:t>
+      </w:r>
+      <w:r>
+        <w:t>。</w:t>
+      </w:r>
+      <w:r>
+        <w:rPr>
+          <w:rFonts w:hint="eastAsia"/>
+        </w:rPr>
+        <w:t>接着</w:t>
+      </w:r>
+      <w:r>
+        <w:t>，</w:t>
+      </w:r>
+      <w:r>
+        <w:rPr>
+          <w:rFonts w:hint="eastAsia"/>
+        </w:rPr>
+        <w:t>点击</w:t>
+      </w:r>
+      <w:r>
+        <w:rPr>
+          <w:rFonts w:hint="eastAsia"/>
+        </w:rPr>
+        <w:t>进入</w:t>
+      </w:r>
+      <w:r>
+        <w:t>数据监测</w:t>
+      </w:r>
+      <w:r>
+        <w:rPr>
+          <w:rFonts w:hint="eastAsia"/>
+        </w:rPr>
+        <w:t>页面</w:t>
+      </w:r>
+      <w:r>
+        <w:t>（</w:t>
+      </w:r>
+      <w:r>
+        <w:rPr>
+          <w:rFonts w:hint="eastAsia"/>
+        </w:rPr>
+        <w:t>GA</w:t>
+      </w:r>
+      <w:r>
+        <w:t>或</w:t>
+      </w:r>
+      <w:r>
+        <w:rPr>
+          <w:rFonts w:hint="eastAsia"/>
+        </w:rPr>
+        <w:t>百度</w:t>
+      </w:r>
+      <w:r>
+        <w:t>统计）</w:t>
+      </w:r>
+      <w:r>
+        <w:t>，</w:t>
+      </w:r>
+      <w:r>
+        <w:rPr>
+          <w:rFonts w:hint="eastAsia"/>
+        </w:rPr>
+        <w:t>将</w:t>
+      </w:r>
+      <w:r>
+        <w:rPr>
+          <w:color w:val="FF0000"/>
+        </w:rPr>
+        <w:t>监测</w:t>
+      </w:r>
+      <w:r>
+        <w:rPr>
+          <w:rFonts w:hint="eastAsia"/>
+          <w:b/>
+          <w:color w:val="FF0000"/>
+        </w:rPr>
+        <w:t>截图</w:t>
+      </w:r>
+      <w:r>
+        <w:rPr>
+          <w:b/>
+          <w:color w:val="FF0000"/>
+        </w:rPr>
+        <w:t>（</w:t>
+      </w:r>
+      <w:r>
+        <w:rPr>
+          <w:b/>
+          <w:color w:val="FF0000"/>
+        </w:rPr>
+        <w:t>筛选出属于你</w:t>
+      </w:r>
+      <w:r>
+        <w:rPr>
+          <w:rFonts w:hint="eastAsia"/>
+          <w:b/>
+          <w:color w:val="FF0000"/>
+        </w:rPr>
+        <w:t>的</w:t>
+      </w:r>
+      <w:r>
+        <w:rPr>
+          <w:b/>
+          <w:color w:val="FF0000"/>
+        </w:rPr>
+        <w:t>campaign的截图</w:t>
+      </w:r>
+      <w:r>
+        <w:rPr>
+          <w:b/>
+          <w:color w:val="FF0000"/>
+        </w:rPr>
+        <w:t>）</w:t>
+      </w:r>
+      <w:r>
+        <w:t>的</w:t>
+      </w:r>
+      <w:r>
+        <w:rPr>
+          <w:rFonts w:hint="eastAsia"/>
+        </w:rPr>
+        <w:t>截图</w:t>
+      </w:r>
+      <w:r>
+        <w:t>放在</w:t>
+      </w:r>
+      <w:r>
+        <w:rPr>
+          <w:rFonts w:hint="eastAsia"/>
+        </w:rPr>
+        <w:t>下方</w:t>
+      </w:r>
+      <w:r>
+        <w:t>。</w:t>
+      </w:r>
     </w:p>
     <w:p>
       <w:pPr>
         <w:pStyle w:val="a"/>
         <w:numPr>
           <w:ilvl w:val="0"/>
-          <w:numId w:val="15"/>
+          <w:numId w:val="26"/>
         </w:numPr>
-        <w:rPr>
-          <w:rFonts w:hint="eastAsia"/>
-        </w:rPr>
-      </w:pPr>
-      <w:r>
-        <w:lastRenderedPageBreak/>
-        <w:t>分别点击</w:t>
-      </w:r>
-      <w:r>
-        <w:rPr>
-          <w:rFonts w:hint="eastAsia"/>
-        </w:rPr>
-        <w:t>上述生成</w:t>
-      </w:r>
-      <w:r>
-        <w:t>的</w:t>
-      </w:r>
-      <w:r>
-        <w:rPr>
-          <w:rFonts w:hint="eastAsia"/>
-        </w:rPr>
-        <w:t>链接</w:t>
-      </w:r>
-      <w:r>
-        <w:t>，</w:t>
-      </w:r>
-      <w:r>
-        <w:rPr>
-          <w:rFonts w:hint="eastAsia"/>
-        </w:rPr>
-        <w:t>等待</w:t>
-      </w:r>
-      <w:r>
-        <w:t>1</w:t>
-      </w:r>
-      <w:r>
-        <w:rPr>
-          <w:rFonts w:hint="eastAsia"/>
-        </w:rPr>
-        <w:t>小时</w:t>
-      </w:r>
-      <w:r>
-        <w:t>。</w:t>
-      </w:r>
-      <w:r>
-        <w:rPr>
-          <w:rFonts w:hint="eastAsia"/>
-        </w:rPr>
-        <w:t>接着</w:t>
-      </w:r>
-      <w:r>
-        <w:t>，</w:t>
-      </w:r>
-      <w:r>
-        <w:rPr>
-          <w:rFonts w:hint="eastAsia"/>
-        </w:rPr>
-        <w:t>点击</w:t>
-      </w:r>
-      <w:r>
-        <w:rPr>
-          <w:rFonts w:hint="eastAsia"/>
-        </w:rPr>
-        <w:t>进入</w:t>
-      </w:r>
-      <w:r>
-        <w:t>数据监测</w:t>
-      </w:r>
-      <w:r>
-        <w:rPr>
-          <w:rFonts w:hint="eastAsia"/>
-        </w:rPr>
-        <w:t>页面</w:t>
-      </w:r>
-      <w:r>
-        <w:t>（</w:t>
-      </w:r>
-      <w:r>
-        <w:rPr>
-          <w:rFonts w:hint="eastAsia"/>
-        </w:rPr>
-        <w:t>GA</w:t>
-      </w:r>
-      <w:r>
-        <w:t>或</w:t>
-      </w:r>
-      <w:r>
-        <w:rPr>
-          <w:rFonts w:hint="eastAsia"/>
-        </w:rPr>
-        <w:t>百度</w:t>
-      </w:r>
-      <w:r>
-        <w:t>统计）</w:t>
-      </w:r>
-      <w:r>
-        <w:t>，</w:t>
-      </w:r>
-      <w:r>
-        <w:rPr>
-          <w:rFonts w:hint="eastAsia"/>
-        </w:rPr>
+        <w:ind w:firstLineChars="0"/>
+      </w:pPr>
+      <w:r>
+        <w:rPr>
+          <w:rFonts w:hint="eastAsia"/>
+        </w:rPr>
+        <w:t>如果</w:t>
+      </w:r>
+      <w:r>
+        <w:t>你选择的是</w:t>
+      </w:r>
+      <w:r>
+        <w:rPr>
+          <w:rFonts w:hint="eastAsia"/>
+        </w:rPr>
+        <w:t>自定义</w:t>
+      </w:r>
+      <w:r>
+        <w:t>项目，</w:t>
+      </w:r>
+      <w:r>
+        <w:rPr>
+          <w:rFonts w:hint="eastAsia"/>
+        </w:rPr>
+        <w:t>请</w:t>
+      </w:r>
+      <w:r>
         <w:t>将</w:t>
       </w:r>
       <w:r>
         <w:rPr>
-          <w:color w:val="FF0000"/>
+          <w:rFonts w:hint="eastAsia"/>
+          <w:lang w:eastAsia="zh-CN"/>
+        </w:rPr>
+        <w:t>含有</w:t>
+      </w:r>
+      <w:r>
+        <w:rPr>
+          <w:lang w:eastAsia="zh-CN"/>
+        </w:rPr>
+        <w:t>你的campaign</w:t>
+      </w:r>
+      <w:r>
+        <w:rPr>
+          <w:rFonts w:hint="eastAsia"/>
         </w:rPr>
         <w:t>监测</w:t>
       </w:r>
       <w:r>
-        <w:rPr>
-          <w:rFonts w:hint="eastAsia"/>
-          <w:b/>
-          <w:color w:val="FF0000"/>
-        </w:rPr>
         <w:t>截图</w:t>
       </w:r>
       <w:r>
         <w:rPr>
-          <w:b/>
-          <w:color w:val="FF0000"/>
-        </w:rPr>
-        <w:t>（</w:t>
-      </w:r>
-      <w:r>
-        <w:rPr>
-          <w:b/>
-          <w:color w:val="FF0000"/>
-        </w:rPr>
-        <w:t>筛选出属于你</w:t>
-      </w:r>
-      <w:r>
-        <w:rPr>
-          <w:rFonts w:hint="eastAsia"/>
-          <w:b/>
-          <w:color w:val="FF0000"/>
-        </w:rPr>
-        <w:t>的</w:t>
-      </w:r>
-      <w:r>
-        <w:rPr>
-          <w:b/>
-          <w:color w:val="FF0000"/>
-        </w:rPr>
-        <w:t>campaign的截图</w:t>
-      </w:r>
-      <w:r>
-        <w:rPr>
-          <w:b/>
-          <w:color w:val="FF0000"/>
-        </w:rPr>
-        <w:t>）</w:t>
-      </w:r>
-      <w:r>
-        <w:t>的</w:t>
-      </w:r>
-      <w:r>
-        <w:rPr>
-          <w:rFonts w:hint="eastAsia"/>
-        </w:rPr>
-        <w:t>截图</w:t>
-      </w:r>
-      <w:r>
-        <w:t>放在</w:t>
-      </w:r>
-      <w:r>
-        <w:rPr>
-          <w:rFonts w:hint="eastAsia"/>
-        </w:rPr>
-        <w:t>下方</w:t>
-      </w:r>
-      <w:r>
-        <w:t>。</w:t>
+          <w:rFonts w:hint="eastAsia"/>
+        </w:rPr>
+        <w:t>粘贴</w:t>
+      </w:r>
+      <w:r>
+        <w:t>在此处：</w:t>
       </w:r>
     </w:p>
     <w:p>
@@ -2332,101 +2456,16 @@
         <w:pStyle w:val="a"/>
         <w:numPr>
           <w:ilvl w:val="0"/>
-          <w:numId w:val="19"/>
+          <w:numId w:val="26"/>
         </w:numPr>
-      </w:pPr>
-      <w:r>
-        <w:rPr>
-          <w:rFonts w:hint="eastAsia"/>
-        </w:rPr>
-        <w:t>如果</w:t>
-      </w:r>
-      <w:r>
-        <w:t>你选择的是</w:t>
-      </w:r>
-      <w:r>
-        <w:rPr>
-          <w:rFonts w:hint="eastAsia"/>
-        </w:rPr>
-        <w:t>自定义</w:t>
-      </w:r>
-      <w:r>
-        <w:t>项目，</w:t>
-      </w:r>
-      <w:r>
-        <w:rPr>
-          <w:rFonts w:hint="eastAsia"/>
-        </w:rPr>
-        <w:t>请</w:t>
-      </w:r>
-      <w:r>
-        <w:t>将</w:t>
-      </w:r>
-      <w:r>
-        <w:rPr>
-          <w:rFonts w:hint="eastAsia"/>
-          <w:lang w:eastAsia="zh-CN"/>
-        </w:rPr>
-        <w:t>含有</w:t>
-      </w:r>
-      <w:r>
-        <w:rPr>
-          <w:lang w:eastAsia="zh-CN"/>
-        </w:rPr>
-        <w:t>你的campaign</w:t>
-      </w:r>
-      <w:r>
-        <w:rPr>
-          <w:rFonts w:hint="eastAsia"/>
-        </w:rPr>
-        <w:t>监测</w:t>
-      </w:r>
-      <w:r>
-        <w:t>截图</w:t>
-      </w:r>
-      <w:r>
-        <w:rPr>
-          <w:rFonts w:hint="eastAsia"/>
-        </w:rPr>
-        <w:t>粘贴</w:t>
-      </w:r>
-      <w:r>
-        <w:t>在此处：</w:t>
-      </w:r>
-    </w:p>
-    <w:p>
-      <w:pPr>
-        <w:rPr>
-          <w:rFonts w:ascii="SimSun" w:eastAsia="SimSun" w:hAnsi="SimSun"/>
-          <w:color w:val="000000" w:themeColor="text1"/>
-        </w:rPr>
-      </w:pPr>
-    </w:p>
-    <w:p>
-      <w:pPr>
-        <w:ind w:firstLine="720"/>
-        <w:rPr>
-          <w:rFonts w:ascii="SimSun" w:eastAsia="SimSun" w:hAnsi="SimSun"/>
-          <w:color w:val="000000" w:themeColor="text1"/>
-        </w:rPr>
-      </w:pPr>
-    </w:p>
-    <w:p>
-      <w:pPr>
-        <w:pStyle w:val="a"/>
-        <w:numPr>
-          <w:ilvl w:val="0"/>
-          <w:numId w:val="18"/>
-        </w:numPr>
-        <w:rPr>
-          <w:color w:val="000000" w:themeColor="text1"/>
-        </w:rPr>
-      </w:pPr>
-      <w:r>
-        <w:rPr>
-          <w:rFonts w:hint="eastAsia"/>
-          <w:color w:val="000000" w:themeColor="text1"/>
-        </w:rPr>
+        <w:ind w:firstLineChars="0"/>
+      </w:pPr>
+      <w:r>
+        <w:rPr>
+          <w:rFonts w:hint="eastAsia"/>
+          <w:color w:val="000000" w:themeColor="text1"/>
+        </w:rPr>
+        <w:lastRenderedPageBreak/>
         <w:t>如果</w:t>
       </w:r>
       <w:r>
@@ -2704,7 +2743,7 @@
       </w:tabs>
       <w:spacing w:before="0" w:after="0" w:line="240" w:lineRule="auto"/>
       <w:rPr>
-        <w:rFonts w:ascii="宋体" w:eastAsia="宋体" w:hAnsi="宋体" w:hint="eastAsia"/>
+        <w:rFonts w:ascii="宋体" w:eastAsia="宋体" w:hAnsi="宋体"/>
         <w:color w:val="000000"/>
         <w:sz w:val="20"/>
       </w:rPr>
@@ -2801,7 +2840,14 @@
         <w:rFonts w:ascii="Microsoft YaHei Light" w:hAnsi="Microsoft YaHei Light" w:hint="eastAsia"/>
         <w:color w:val="01D270"/>
       </w:rPr>
-      <w:t>[新媒体</w:t>
+      <w:t>[</w:t>
+    </w:r>
+    <w:r>
+      <w:rPr>
+        <w:rFonts w:ascii="Microsoft YaHei Light" w:hAnsi="Microsoft YaHei Light" w:hint="eastAsia"/>
+        <w:color w:val="01D270"/>
+      </w:rPr>
+      <w:t>新媒体</w:t>
     </w:r>
     <w:r>
       <w:rPr>
@@ -2935,13 +2981,6 @@
         <w:rFonts w:ascii="宋体" w:eastAsia="宋体" w:hAnsi="宋体"/>
         <w:color w:val="000000" w:themeColor="text1"/>
       </w:rPr>
-      <w:t>[</w:t>
-    </w:r>
-    <w:r>
-      <w:rPr>
-        <w:rFonts w:ascii="宋体" w:eastAsia="宋体" w:hAnsi="宋体"/>
-        <w:color w:val="000000" w:themeColor="text1"/>
-      </w:rPr>
       <w:t>MKG201</w:t>
     </w:r>
     <w:r>
@@ -2949,7 +2988,7 @@
         <w:rFonts w:ascii="宋体" w:eastAsia="宋体" w:hAnsi="宋体"/>
         <w:color w:val="000000" w:themeColor="text1"/>
       </w:rPr>
-      <w:t>_</w:t>
+      <w:t>-</w:t>
     </w:r>
     <w:r>
       <w:rPr>
@@ -2971,13 +3010,6 @@
         <w:color w:val="000000" w:themeColor="text1"/>
       </w:rPr>
       <w:t>项目</w:t>
-    </w:r>
-    <w:r>
-      <w:rPr>
-        <w:rFonts w:ascii="宋体" w:eastAsia="宋体" w:hAnsi="宋体"/>
-        <w:color w:val="000000" w:themeColor="text1"/>
-      </w:rPr>
-      <w:t>]</w:t>
     </w:r>
   </w:p>
 </w:hdr>
@@ -3701,8 +3733,8 @@
   <w:abstractNum w:abstractNumId="6">
     <w:nsid w:val="26030104"/>
     <w:multiLevelType w:val="hybridMultilevel"/>
-    <w:tmpl w:val="7C7C0CCE"/>
-    <w:lvl w:ilvl="0" w:tplc="9A427932">
+    <w:tmpl w:val="EBFE0B30"/>
+    <w:lvl w:ilvl="0" w:tplc="9C44849C">
       <w:start w:val="1"/>
       <w:numFmt w:val="decimal"/>
       <w:pStyle w:val="1"/>
@@ -3890,7 +3922,7 @@
       <w:lvlText w:val=""/>
       <w:lvlJc w:val="left"/>
       <w:pPr>
-        <w:ind w:left="1200" w:hanging="480"/>
+        <w:ind w:left="1040" w:hanging="480"/>
       </w:pPr>
       <w:rPr>
         <w:rFonts w:ascii="Wingdings" w:hAnsi="Wingdings" w:hint="default"/>
@@ -3902,7 +3934,7 @@
       <w:lvlText w:val=""/>
       <w:lvlJc w:val="left"/>
       <w:pPr>
-        <w:ind w:left="1680" w:hanging="480"/>
+        <w:ind w:left="1520" w:hanging="480"/>
       </w:pPr>
       <w:rPr>
         <w:rFonts w:ascii="Wingdings" w:hAnsi="Wingdings" w:hint="default"/>
@@ -3914,7 +3946,7 @@
       <w:lvlText w:val=""/>
       <w:lvlJc w:val="left"/>
       <w:pPr>
-        <w:ind w:left="2160" w:hanging="480"/>
+        <w:ind w:left="2000" w:hanging="480"/>
       </w:pPr>
       <w:rPr>
         <w:rFonts w:ascii="Wingdings" w:hAnsi="Wingdings" w:hint="default"/>
@@ -3926,7 +3958,7 @@
       <w:lvlText w:val=""/>
       <w:lvlJc w:val="left"/>
       <w:pPr>
-        <w:ind w:left="2640" w:hanging="480"/>
+        <w:ind w:left="2480" w:hanging="480"/>
       </w:pPr>
       <w:rPr>
         <w:rFonts w:ascii="Wingdings" w:hAnsi="Wingdings" w:hint="default"/>
@@ -3938,7 +3970,7 @@
       <w:lvlText w:val=""/>
       <w:lvlJc w:val="left"/>
       <w:pPr>
-        <w:ind w:left="3120" w:hanging="480"/>
+        <w:ind w:left="2960" w:hanging="480"/>
       </w:pPr>
       <w:rPr>
         <w:rFonts w:ascii="Wingdings" w:hAnsi="Wingdings" w:hint="default"/>
@@ -3950,7 +3982,7 @@
       <w:lvlText w:val=""/>
       <w:lvlJc w:val="left"/>
       <w:pPr>
-        <w:ind w:left="3600" w:hanging="480"/>
+        <w:ind w:left="3440" w:hanging="480"/>
       </w:pPr>
       <w:rPr>
         <w:rFonts w:ascii="Wingdings" w:hAnsi="Wingdings" w:hint="default"/>
@@ -3962,7 +3994,7 @@
       <w:lvlText w:val=""/>
       <w:lvlJc w:val="left"/>
       <w:pPr>
-        <w:ind w:left="4080" w:hanging="480"/>
+        <w:ind w:left="3920" w:hanging="480"/>
       </w:pPr>
       <w:rPr>
         <w:rFonts w:ascii="Wingdings" w:hAnsi="Wingdings" w:hint="default"/>
@@ -3974,7 +4006,7 @@
       <w:lvlText w:val=""/>
       <w:lvlJc w:val="left"/>
       <w:pPr>
-        <w:ind w:left="4560" w:hanging="480"/>
+        <w:ind w:left="4400" w:hanging="480"/>
       </w:pPr>
       <w:rPr>
         <w:rFonts w:ascii="Wingdings" w:hAnsi="Wingdings" w:hint="default"/>
@@ -3986,7 +4018,7 @@
       <w:lvlText w:val=""/>
       <w:lvlJc w:val="left"/>
       <w:pPr>
-        <w:ind w:left="5040" w:hanging="480"/>
+        <w:ind w:left="4880" w:hanging="480"/>
       </w:pPr>
       <w:rPr>
         <w:rFonts w:ascii="Wingdings" w:hAnsi="Wingdings" w:hint="default"/>
@@ -3994,6 +4026,119 @@
     </w:lvl>
   </w:abstractNum>
   <w:abstractNum w:abstractNumId="9">
+    <w:nsid w:val="3B091751"/>
+    <w:multiLevelType w:val="hybridMultilevel"/>
+    <w:tmpl w:val="7FF09F7C"/>
+    <w:lvl w:ilvl="0" w:tplc="04090001">
+      <w:start w:val="1"/>
+      <w:numFmt w:val="bullet"/>
+      <w:lvlText w:val=""/>
+      <w:lvlJc w:val="left"/>
+      <w:pPr>
+        <w:ind w:left="960" w:hanging="480"/>
+      </w:pPr>
+      <w:rPr>
+        <w:rFonts w:ascii="Wingdings" w:hAnsi="Wingdings" w:hint="default"/>
+      </w:rPr>
+    </w:lvl>
+    <w:lvl w:ilvl="1" w:tplc="04090003" w:tentative="1">
+      <w:start w:val="1"/>
+      <w:numFmt w:val="bullet"/>
+      <w:lvlText w:val=""/>
+      <w:lvlJc w:val="left"/>
+      <w:pPr>
+        <w:ind w:left="1440" w:hanging="480"/>
+      </w:pPr>
+      <w:rPr>
+        <w:rFonts w:ascii="Wingdings" w:hAnsi="Wingdings" w:hint="default"/>
+      </w:rPr>
+    </w:lvl>
+    <w:lvl w:ilvl="2" w:tplc="04090005" w:tentative="1">
+      <w:start w:val="1"/>
+      <w:numFmt w:val="bullet"/>
+      <w:lvlText w:val=""/>
+      <w:lvlJc w:val="left"/>
+      <w:pPr>
+        <w:ind w:left="1920" w:hanging="480"/>
+      </w:pPr>
+      <w:rPr>
+        <w:rFonts w:ascii="Wingdings" w:hAnsi="Wingdings" w:hint="default"/>
+      </w:rPr>
+    </w:lvl>
+    <w:lvl w:ilvl="3" w:tplc="04090001" w:tentative="1">
+      <w:start w:val="1"/>
+      <w:numFmt w:val="bullet"/>
+      <w:lvlText w:val=""/>
+      <w:lvlJc w:val="left"/>
+      <w:pPr>
+        <w:ind w:left="2400" w:hanging="480"/>
+      </w:pPr>
+      <w:rPr>
+        <w:rFonts w:ascii="Wingdings" w:hAnsi="Wingdings" w:hint="default"/>
+      </w:rPr>
+    </w:lvl>
+    <w:lvl w:ilvl="4" w:tplc="04090003" w:tentative="1">
+      <w:start w:val="1"/>
+      <w:numFmt w:val="bullet"/>
+      <w:lvlText w:val=""/>
+      <w:lvlJc w:val="left"/>
+      <w:pPr>
+        <w:ind w:left="2880" w:hanging="480"/>
+      </w:pPr>
+      <w:rPr>
+        <w:rFonts w:ascii="Wingdings" w:hAnsi="Wingdings" w:hint="default"/>
+      </w:rPr>
+    </w:lvl>
+    <w:lvl w:ilvl="5" w:tplc="04090005" w:tentative="1">
+      <w:start w:val="1"/>
+      <w:numFmt w:val="bullet"/>
+      <w:lvlText w:val=""/>
+      <w:lvlJc w:val="left"/>
+      <w:pPr>
+        <w:ind w:left="3360" w:hanging="480"/>
+      </w:pPr>
+      <w:rPr>
+        <w:rFonts w:ascii="Wingdings" w:hAnsi="Wingdings" w:hint="default"/>
+      </w:rPr>
+    </w:lvl>
+    <w:lvl w:ilvl="6" w:tplc="04090001" w:tentative="1">
+      <w:start w:val="1"/>
+      <w:numFmt w:val="bullet"/>
+      <w:lvlText w:val=""/>
+      <w:lvlJc w:val="left"/>
+      <w:pPr>
+        <w:ind w:left="3840" w:hanging="480"/>
+      </w:pPr>
+      <w:rPr>
+        <w:rFonts w:ascii="Wingdings" w:hAnsi="Wingdings" w:hint="default"/>
+      </w:rPr>
+    </w:lvl>
+    <w:lvl w:ilvl="7" w:tplc="04090003" w:tentative="1">
+      <w:start w:val="1"/>
+      <w:numFmt w:val="bullet"/>
+      <w:lvlText w:val=""/>
+      <w:lvlJc w:val="left"/>
+      <w:pPr>
+        <w:ind w:left="4320" w:hanging="480"/>
+      </w:pPr>
+      <w:rPr>
+        <w:rFonts w:ascii="Wingdings" w:hAnsi="Wingdings" w:hint="default"/>
+      </w:rPr>
+    </w:lvl>
+    <w:lvl w:ilvl="8" w:tplc="04090005" w:tentative="1">
+      <w:start w:val="1"/>
+      <w:numFmt w:val="bullet"/>
+      <w:lvlText w:val=""/>
+      <w:lvlJc w:val="left"/>
+      <w:pPr>
+        <w:ind w:left="4800" w:hanging="480"/>
+      </w:pPr>
+      <w:rPr>
+        <w:rFonts w:ascii="Wingdings" w:hAnsi="Wingdings" w:hint="default"/>
+      </w:rPr>
+    </w:lvl>
+  </w:abstractNum>
+  <w:abstractNum w:abstractNumId="10">
     <w:nsid w:val="3DF52E7F"/>
     <w:multiLevelType w:val="hybridMultilevel"/>
     <w:tmpl w:val="FB243590"/>
@@ -4106,7 +4251,7 @@
       </w:rPr>
     </w:lvl>
   </w:abstractNum>
-  <w:abstractNum w:abstractNumId="10">
+  <w:abstractNum w:abstractNumId="11">
     <w:nsid w:val="4B222EF1"/>
     <w:multiLevelType w:val="hybridMultilevel"/>
     <w:tmpl w:val="7DE653C4"/>
@@ -4195,7 +4340,7 @@
       </w:pPr>
     </w:lvl>
   </w:abstractNum>
-  <w:abstractNum w:abstractNumId="11">
+  <w:abstractNum w:abstractNumId="12">
     <w:nsid w:val="4E5D0326"/>
     <w:multiLevelType w:val="multilevel"/>
     <w:tmpl w:val="BE4CF968"/>
@@ -4282,7 +4427,7 @@
       </w:pPr>
     </w:lvl>
   </w:abstractNum>
-  <w:abstractNum w:abstractNumId="12">
+  <w:abstractNum w:abstractNumId="13">
     <w:nsid w:val="5BD675BE"/>
     <w:multiLevelType w:val="hybridMultilevel"/>
     <w:tmpl w:val="B6D230B8"/>
@@ -4395,7 +4540,7 @@
       </w:rPr>
     </w:lvl>
   </w:abstractNum>
-  <w:abstractNum w:abstractNumId="13">
+  <w:abstractNum w:abstractNumId="14">
     <w:nsid w:val="5CBE1F19"/>
     <w:multiLevelType w:val="hybridMultilevel"/>
     <w:tmpl w:val="802822C8"/>
@@ -4508,7 +4653,7 @@
       </w:rPr>
     </w:lvl>
   </w:abstractNum>
-  <w:abstractNum w:abstractNumId="14">
+  <w:abstractNum w:abstractNumId="15">
     <w:nsid w:val="6B64352D"/>
     <w:multiLevelType w:val="multilevel"/>
     <w:tmpl w:val="0CDE014A"/>
@@ -4622,7 +4767,7 @@
       </w:rPr>
     </w:lvl>
   </w:abstractNum>
-  <w:abstractNum w:abstractNumId="15">
+  <w:abstractNum w:abstractNumId="16">
     <w:nsid w:val="6FEA3280"/>
     <w:multiLevelType w:val="hybridMultilevel"/>
     <w:tmpl w:val="865632BE"/>
@@ -4708,13 +4853,103 @@
       </w:pPr>
     </w:lvl>
   </w:abstractNum>
-  <w:abstractNum w:abstractNumId="16">
+  <w:abstractNum w:abstractNumId="17">
+    <w:nsid w:val="70D73B1F"/>
+    <w:multiLevelType w:val="hybridMultilevel"/>
+    <w:tmpl w:val="8E6A1486"/>
+    <w:lvl w:ilvl="0" w:tplc="0D5E4EBE">
+      <w:start w:val="1"/>
+      <w:numFmt w:val="decimal"/>
+      <w:lvlText w:val="%1）"/>
+      <w:lvlJc w:val="left"/>
+      <w:pPr>
+        <w:ind w:left="920" w:hanging="360"/>
+      </w:pPr>
+      <w:rPr>
+        <w:rFonts w:hint="default"/>
+      </w:rPr>
+    </w:lvl>
+    <w:lvl w:ilvl="1" w:tplc="04090011">
+      <w:start w:val="1"/>
+      <w:numFmt w:val="decimal"/>
+      <w:lvlText w:val="%2)"/>
+      <w:lvlJc w:val="left"/>
+      <w:pPr>
+        <w:ind w:left="1520" w:hanging="480"/>
+      </w:pPr>
+    </w:lvl>
+    <w:lvl w:ilvl="2" w:tplc="0409001B" w:tentative="1">
+      <w:start w:val="1"/>
+      <w:numFmt w:val="lowerRoman"/>
+      <w:lvlText w:val="%3."/>
+      <w:lvlJc w:val="right"/>
+      <w:pPr>
+        <w:ind w:left="2000" w:hanging="480"/>
+      </w:pPr>
+    </w:lvl>
+    <w:lvl w:ilvl="3" w:tplc="0409000F" w:tentative="1">
+      <w:start w:val="1"/>
+      <w:numFmt w:val="decimal"/>
+      <w:lvlText w:val="%4."/>
+      <w:lvlJc w:val="left"/>
+      <w:pPr>
+        <w:ind w:left="2480" w:hanging="480"/>
+      </w:pPr>
+    </w:lvl>
+    <w:lvl w:ilvl="4" w:tplc="04090019" w:tentative="1">
+      <w:start w:val="1"/>
+      <w:numFmt w:val="lowerLetter"/>
+      <w:lvlText w:val="%5)"/>
+      <w:lvlJc w:val="left"/>
+      <w:pPr>
+        <w:ind w:left="2960" w:hanging="480"/>
+      </w:pPr>
+    </w:lvl>
+    <w:lvl w:ilvl="5" w:tplc="0409001B" w:tentative="1">
+      <w:start w:val="1"/>
+      <w:numFmt w:val="lowerRoman"/>
+      <w:lvlText w:val="%6."/>
+      <w:lvlJc w:val="right"/>
+      <w:pPr>
+        <w:ind w:left="3440" w:hanging="480"/>
+      </w:pPr>
+    </w:lvl>
+    <w:lvl w:ilvl="6" w:tplc="0409000F" w:tentative="1">
+      <w:start w:val="1"/>
+      <w:numFmt w:val="decimal"/>
+      <w:lvlText w:val="%7."/>
+      <w:lvlJc w:val="left"/>
+      <w:pPr>
+        <w:ind w:left="3920" w:hanging="480"/>
+      </w:pPr>
+    </w:lvl>
+    <w:lvl w:ilvl="7" w:tplc="04090019" w:tentative="1">
+      <w:start w:val="1"/>
+      <w:numFmt w:val="lowerLetter"/>
+      <w:lvlText w:val="%8)"/>
+      <w:lvlJc w:val="left"/>
+      <w:pPr>
+        <w:ind w:left="4400" w:hanging="480"/>
+      </w:pPr>
+    </w:lvl>
+    <w:lvl w:ilvl="8" w:tplc="0409001B" w:tentative="1">
+      <w:start w:val="1"/>
+      <w:numFmt w:val="lowerRoman"/>
+      <w:lvlText w:val="%9."/>
+      <w:lvlJc w:val="right"/>
+      <w:pPr>
+        <w:ind w:left="4880" w:hanging="480"/>
+      </w:pPr>
+    </w:lvl>
+  </w:abstractNum>
+  <w:abstractNum w:abstractNumId="18">
     <w:nsid w:val="7A8F0539"/>
     <w:multiLevelType w:val="hybridMultilevel"/>
-    <w:tmpl w:val="BC1AB642"/>
-    <w:lvl w:ilvl="0" w:tplc="0D5E4EBE">
+    <w:tmpl w:val="FB6C27E8"/>
+    <w:lvl w:ilvl="0" w:tplc="7944BDA2">
       <w:start w:val="1"/>
       <w:numFmt w:val="decimal"/>
+      <w:pStyle w:val="a"/>
       <w:lvlText w:val="%1）"/>
       <w:lvlJc w:val="left"/>
       <w:pPr>
@@ -4727,7 +4962,6 @@
     <w:lvl w:ilvl="1" w:tplc="84509044">
       <w:start w:val="1"/>
       <w:numFmt w:val="lowerLetter"/>
-      <w:pStyle w:val="a"/>
       <w:lvlText w:val="%2)"/>
       <w:lvlJc w:val="left"/>
       <w:pPr>
@@ -4802,13 +5036,13 @@
     <w:abstractNumId w:val="6"/>
   </w:num>
   <w:num w:numId="2">
-    <w:abstractNumId w:val="11"/>
+    <w:abstractNumId w:val="12"/>
   </w:num>
   <w:num w:numId="3">
-    <w:abstractNumId w:val="14"/>
+    <w:abstractNumId w:val="15"/>
   </w:num>
   <w:num w:numId="4">
-    <w:abstractNumId w:val="12"/>
+    <w:abstractNumId w:val="13"/>
   </w:num>
   <w:num w:numId="5">
     <w:abstractNumId w:val="5"/>
@@ -4835,22 +5069,22 @@
     </w:lvlOverride>
   </w:num>
   <w:num w:numId="11">
-    <w:abstractNumId w:val="15"/>
+    <w:abstractNumId w:val="16"/>
   </w:num>
   <w:num w:numId="12">
-    <w:abstractNumId w:val="15"/>
+    <w:abstractNumId w:val="16"/>
   </w:num>
   <w:num w:numId="13">
-    <w:abstractNumId w:val="9"/>
+    <w:abstractNumId w:val="10"/>
   </w:num>
   <w:num w:numId="14">
-    <w:abstractNumId w:val="13"/>
+    <w:abstractNumId w:val="14"/>
   </w:num>
   <w:num w:numId="15">
-    <w:abstractNumId w:val="16"/>
+    <w:abstractNumId w:val="18"/>
   </w:num>
   <w:num w:numId="16">
-    <w:abstractNumId w:val="16"/>
+    <w:abstractNumId w:val="18"/>
     <w:lvlOverride w:ilvl="0">
       <w:startOverride w:val="1"/>
     </w:lvlOverride>
@@ -4871,16 +5105,22 @@
     <w:abstractNumId w:val="6"/>
   </w:num>
   <w:num w:numId="22">
-    <w:abstractNumId w:val="10"/>
+    <w:abstractNumId w:val="11"/>
   </w:num>
   <w:num w:numId="23">
-    <w:abstractNumId w:val="16"/>
+    <w:abstractNumId w:val="18"/>
     <w:lvlOverride w:ilvl="0">
       <w:startOverride w:val="1"/>
     </w:lvlOverride>
   </w:num>
   <w:num w:numId="24">
     <w:abstractNumId w:val="7"/>
+  </w:num>
+  <w:num w:numId="25">
+    <w:abstractNumId w:val="17"/>
+  </w:num>
+  <w:num w:numId="26">
+    <w:abstractNumId w:val="9"/>
   </w:num>
   <w:numIdMacAtCleanup w:val="7"/>
 </w:numbering>
@@ -5189,7 +5429,7 @@
     <w:autoRedefine/>
     <w:uiPriority w:val="9"/>
     <w:qFormat/>
-    <w:rsid w:val="008F6BEE"/>
+    <w:rsid w:val="00284CC7"/>
     <w:pPr>
       <w:keepNext/>
       <w:keepLines/>
@@ -5200,13 +5440,13 @@
       <w:outlineLvl w:val="0"/>
     </w:pPr>
     <w:rPr>
-      <w:rFonts w:ascii="黑体" w:eastAsia="黑体" w:hAnsi="黑体"/>
+      <w:rFonts w:ascii="SimSun" w:eastAsia="SimSun" w:hAnsi="SimSun"/>
       <w:b/>
       <w:caps/>
       <w:color w:val="000000" w:themeColor="text1"/>
       <w:spacing w:val="14"/>
-      <w:sz w:val="30"/>
-      <w:szCs w:val="30"/>
+      <w:sz w:val="28"/>
+      <w:szCs w:val="28"/>
       <w:lang w:val="en-US"/>
     </w:rPr>
   </w:style>
@@ -5672,16 +5912,16 @@
     <w:name w:val="标题 1字符"/>
     <w:link w:val="1"/>
     <w:uiPriority w:val="9"/>
-    <w:rsid w:val="008F6BEE"/>
+    <w:rsid w:val="00284CC7"/>
     <w:rPr>
-      <w:rFonts w:ascii="黑体" w:hAnsi="黑体"/>
+      <w:rFonts w:ascii="SimSun" w:eastAsia="SimSun" w:hAnsi="SimSun"/>
       <w:b/>
       <w:caps/>
       <w:color w:val="000000" w:themeColor="text1"/>
       <w:spacing w:val="14"/>
       <w:kern w:val="28"/>
-      <w:sz w:val="30"/>
-      <w:szCs w:val="30"/>
+      <w:sz w:val="28"/>
+      <w:szCs w:val="28"/>
     </w:rPr>
   </w:style>
   <w:style w:type="character" w:styleId="af0">
@@ -6279,10 +6519,9 @@
     <w:uiPriority w:val="34"/>
     <w:unhideWhenUsed/>
     <w:qFormat/>
-    <w:rsid w:val="00CF2AB1"/>
+    <w:rsid w:val="00284CC7"/>
     <w:pPr>
       <w:numPr>
-        <w:ilvl w:val="1"/>
         <w:numId w:val="15"/>
       </w:numPr>
       <w:tabs>
@@ -6303,6 +6542,7 @@
       <w:autoSpaceDN w:val="0"/>
       <w:adjustRightInd w:val="0"/>
       <w:spacing w:before="0" w:after="0" w:line="400" w:lineRule="exact"/>
+      <w:ind w:left="0" w:firstLineChars="200" w:firstLine="480"/>
     </w:pPr>
     <w:rPr>
       <w:rFonts w:ascii="宋体" w:eastAsia="宋体" w:hAnsi="宋体"/>
@@ -6787,7 +7027,7 @@
 </file>
 
 <file path=customXml/itemProps4.xml><?xml version="1.0" encoding="utf-8"?>
-<ds:datastoreItem xmlns:ds="http://schemas.openxmlformats.org/officeDocument/2006/customXml" ds:itemID="{A90D2E1C-FF45-3B4C-BAF9-77EFB2792126}">
+<ds:datastoreItem xmlns:ds="http://schemas.openxmlformats.org/officeDocument/2006/customXml" ds:itemID="{06C6AD52-59FF-B34C-9CA6-48631485534E}">
   <ds:schemaRefs>
     <ds:schemaRef ds:uri="http://schemas.openxmlformats.org/officeDocument/2006/bibliography"/>
   </ds:schemaRefs>

</xml_diff>

<commit_message>
docs: remvoe 7day texts
</commit_message>
<xml_diff>
--- a/MKG201-学号-姓名-平台昵称-内容营销实战项目-v1.0.docx
+++ b/MKG201-学号-姓名-平台昵称-内容营销实战项目-v1.0.docx
@@ -1133,7 +1133,23 @@
           <w:rFonts w:ascii="SimSun" w:eastAsia="SimSun" w:hAnsi="SimSun" w:hint="eastAsia"/>
           <w:color w:val="000000" w:themeColor="text1"/>
         </w:rPr>
-        <w:t>根据Distill Web Monitor监测</w:t>
+        <w:t>根据</w:t>
+      </w:r>
+      <w:proofErr w:type="spellStart"/>
+      <w:r>
+        <w:rPr>
+          <w:rFonts w:ascii="SimSun" w:eastAsia="SimSun" w:hAnsi="SimSun" w:hint="eastAsia"/>
+          <w:color w:val="000000" w:themeColor="text1"/>
+        </w:rPr>
+        <w:t>Distill</w:t>
+      </w:r>
+      <w:proofErr w:type="spellEnd"/>
+      <w:r>
+        <w:rPr>
+          <w:rFonts w:ascii="SimSun" w:eastAsia="SimSun" w:hAnsi="SimSun" w:hint="eastAsia"/>
+          <w:color w:val="000000" w:themeColor="text1"/>
+        </w:rPr>
+        <w:t xml:space="preserve"> Web Monitor监测</w:t>
       </w:r>
       <w:r>
         <w:rPr>
@@ -1853,93 +1869,91 @@
       <w:pPr>
         <w:spacing w:before="0" w:after="0" w:line="400" w:lineRule="exact"/>
         <w:rPr>
+          <w:rFonts w:ascii="SimSun" w:eastAsia="SimSun" w:hAnsi="SimSun"/>
+          <w:color w:val="000000" w:themeColor="text1"/>
+        </w:rPr>
+      </w:pPr>
+    </w:p>
+    <w:p>
+      <w:pPr>
+        <w:spacing w:before="0" w:after="0" w:line="400" w:lineRule="exact"/>
+        <w:rPr>
+          <w:rFonts w:ascii="SimSun" w:eastAsia="SimSun" w:hAnsi="SimSun"/>
+          <w:color w:val="000000" w:themeColor="text1"/>
+        </w:rPr>
+      </w:pPr>
+    </w:p>
+    <w:p>
+      <w:pPr>
+        <w:spacing w:before="0" w:after="0" w:line="400" w:lineRule="exact"/>
+        <w:rPr>
+          <w:rFonts w:ascii="SimSun" w:eastAsia="SimSun" w:hAnsi="SimSun"/>
+          <w:color w:val="000000" w:themeColor="text1"/>
+        </w:rPr>
+      </w:pPr>
+    </w:p>
+    <w:p>
+      <w:pPr>
+        <w:spacing w:before="0" w:after="0" w:line="400" w:lineRule="exact"/>
+        <w:rPr>
+          <w:rFonts w:ascii="SimSun" w:eastAsia="SimSun" w:hAnsi="SimSun"/>
+          <w:color w:val="000000" w:themeColor="text1"/>
+        </w:rPr>
+      </w:pPr>
+    </w:p>
+    <w:p>
+      <w:pPr>
+        <w:spacing w:before="0" w:after="0" w:line="400" w:lineRule="exact"/>
+        <w:rPr>
+          <w:rFonts w:ascii="SimSun" w:eastAsia="SimSun" w:hAnsi="SimSun"/>
+          <w:color w:val="000000" w:themeColor="text1"/>
+        </w:rPr>
+      </w:pPr>
+    </w:p>
+    <w:p>
+      <w:pPr>
+        <w:spacing w:before="0" w:after="0" w:line="400" w:lineRule="exact"/>
+        <w:rPr>
+          <w:rFonts w:ascii="SimSun" w:eastAsia="SimSun" w:hAnsi="SimSun"/>
+          <w:color w:val="000000" w:themeColor="text1"/>
+        </w:rPr>
+      </w:pPr>
+    </w:p>
+    <w:p>
+      <w:pPr>
+        <w:spacing w:before="0" w:after="0" w:line="400" w:lineRule="exact"/>
+        <w:rPr>
+          <w:rFonts w:ascii="SimSun" w:eastAsia="SimSun" w:hAnsi="SimSun"/>
+          <w:color w:val="000000" w:themeColor="text1"/>
+        </w:rPr>
+      </w:pPr>
+    </w:p>
+    <w:p>
+      <w:pPr>
+        <w:spacing w:before="0" w:after="0" w:line="400" w:lineRule="exact"/>
+        <w:rPr>
+          <w:rFonts w:ascii="SimSun" w:eastAsia="SimSun" w:hAnsi="SimSun"/>
+          <w:color w:val="000000" w:themeColor="text1"/>
+        </w:rPr>
+      </w:pPr>
+    </w:p>
+    <w:p>
+      <w:pPr>
+        <w:pStyle w:val="1"/>
+        <w:rPr>
+          <w:rFonts w:ascii="SimSun" w:eastAsia="SimSun" w:hAnsi="SimSun"/>
+        </w:rPr>
+      </w:pPr>
+      <w:r>
+        <w:rPr>
           <w:rFonts w:ascii="SimSun" w:eastAsia="SimSun" w:hAnsi="SimSun" w:hint="eastAsia"/>
-          <w:color w:val="000000" w:themeColor="text1"/>
-        </w:rPr>
-      </w:pPr>
-    </w:p>
-    <w:p>
-      <w:pPr>
-        <w:spacing w:before="0" w:after="0" w:line="400" w:lineRule="exact"/>
-        <w:rPr>
-          <w:rFonts w:ascii="SimSun" w:eastAsia="SimSun" w:hAnsi="SimSun" w:hint="eastAsia"/>
-          <w:color w:val="000000" w:themeColor="text1"/>
-        </w:rPr>
-      </w:pPr>
-    </w:p>
-    <w:p>
-      <w:pPr>
-        <w:spacing w:before="0" w:after="0" w:line="400" w:lineRule="exact"/>
-        <w:rPr>
-          <w:rFonts w:ascii="SimSun" w:eastAsia="SimSun" w:hAnsi="SimSun" w:hint="eastAsia"/>
-          <w:color w:val="000000" w:themeColor="text1"/>
-        </w:rPr>
-      </w:pPr>
-    </w:p>
-    <w:p>
-      <w:pPr>
-        <w:spacing w:before="0" w:after="0" w:line="400" w:lineRule="exact"/>
-        <w:rPr>
-          <w:rFonts w:ascii="SimSun" w:eastAsia="SimSun" w:hAnsi="SimSun" w:hint="eastAsia"/>
-          <w:color w:val="000000" w:themeColor="text1"/>
-        </w:rPr>
-      </w:pPr>
-    </w:p>
-    <w:p>
-      <w:pPr>
-        <w:spacing w:before="0" w:after="0" w:line="400" w:lineRule="exact"/>
-        <w:rPr>
-          <w:rFonts w:ascii="SimSun" w:eastAsia="SimSun" w:hAnsi="SimSun" w:hint="eastAsia"/>
-          <w:color w:val="000000" w:themeColor="text1"/>
-        </w:rPr>
-      </w:pPr>
-    </w:p>
-    <w:p>
-      <w:pPr>
-        <w:spacing w:before="0" w:after="0" w:line="400" w:lineRule="exact"/>
-        <w:rPr>
-          <w:rFonts w:ascii="SimSun" w:eastAsia="SimSun" w:hAnsi="SimSun" w:hint="eastAsia"/>
-          <w:color w:val="000000" w:themeColor="text1"/>
-        </w:rPr>
-      </w:pPr>
-    </w:p>
-    <w:p>
-      <w:pPr>
-        <w:spacing w:before="0" w:after="0" w:line="400" w:lineRule="exact"/>
-        <w:rPr>
-          <w:rFonts w:ascii="SimSun" w:eastAsia="SimSun" w:hAnsi="SimSun" w:hint="eastAsia"/>
-          <w:color w:val="000000" w:themeColor="text1"/>
-        </w:rPr>
-      </w:pPr>
-    </w:p>
-    <w:p>
-      <w:pPr>
-        <w:spacing w:before="0" w:after="0" w:line="400" w:lineRule="exact"/>
-        <w:rPr>
-          <w:rFonts w:ascii="SimSun" w:eastAsia="SimSun" w:hAnsi="SimSun" w:hint="eastAsia"/>
-          <w:color w:val="000000" w:themeColor="text1"/>
-        </w:rPr>
-      </w:pPr>
-      <w:bookmarkStart w:id="11" w:name="_GoBack"/>
-      <w:bookmarkEnd w:id="11"/>
-    </w:p>
-    <w:p>
-      <w:pPr>
-        <w:pStyle w:val="1"/>
+        </w:rPr>
+        <w:t>UTM</w:t>
+      </w:r>
+      <w:r>
         <w:rPr>
           <w:rFonts w:ascii="SimSun" w:eastAsia="SimSun" w:hAnsi="SimSun"/>
         </w:rPr>
-      </w:pPr>
-      <w:r>
-        <w:rPr>
-          <w:rFonts w:ascii="SimSun" w:eastAsia="SimSun" w:hAnsi="SimSun" w:hint="eastAsia"/>
-        </w:rPr>
-        <w:t>UTM</w:t>
-      </w:r>
-      <w:r>
-        <w:rPr>
-          <w:rFonts w:ascii="SimSun" w:eastAsia="SimSun" w:hAnsi="SimSun"/>
-        </w:rPr>
         <w:t>监测</w:t>
       </w:r>
     </w:p>
@@ -1947,7 +1961,7 @@
       <w:pPr>
         <w:ind w:left="840" w:hanging="360"/>
         <w:rPr>
-          <w:rFonts w:ascii="宋体" w:eastAsia="宋体" w:hAnsi="宋体" w:hint="eastAsia"/>
+          <w:rFonts w:ascii="宋体" w:eastAsia="宋体" w:hAnsi="宋体"/>
           <w:color w:val="404040"/>
           <w:lang w:val="en-US"/>
         </w:rPr>
@@ -2151,9 +2165,6 @@
           <w:ilvl w:val="0"/>
           <w:numId w:val="15"/>
         </w:numPr>
-        <w:rPr>
-          <w:rFonts w:hint="eastAsia"/>
-        </w:rPr>
       </w:pPr>
       <w:r>
         <w:lastRenderedPageBreak/>
@@ -2440,8 +2451,18 @@
           <w:rFonts w:hint="eastAsia"/>
           <w:color w:val="000000" w:themeColor="text1"/>
         </w:rPr>
-        <w:t>「全栈新媒体人7天成长计划」</w:t>
-      </w:r>
+        <w:t>课程</w:t>
+      </w:r>
+      <w:r>
+        <w:rPr>
+          <w:rFonts w:hint="eastAsia"/>
+          <w:color w:val="000000" w:themeColor="text1"/>
+          <w:lang w:eastAsia="zh-CN"/>
+        </w:rPr>
+        <w:t>规定</w:t>
+      </w:r>
+      <w:bookmarkStart w:id="11" w:name="_GoBack"/>
+      <w:bookmarkEnd w:id="11"/>
       <w:r>
         <w:rPr>
           <w:color w:val="000000" w:themeColor="text1"/>
@@ -2704,7 +2725,7 @@
       </w:tabs>
       <w:spacing w:before="0" w:after="0" w:line="240" w:lineRule="auto"/>
       <w:rPr>
-        <w:rFonts w:ascii="宋体" w:eastAsia="宋体" w:hAnsi="宋体" w:hint="eastAsia"/>
+        <w:rFonts w:ascii="宋体" w:eastAsia="宋体" w:hAnsi="宋体"/>
         <w:color w:val="000000"/>
         <w:sz w:val="20"/>
       </w:rPr>
@@ -2801,7 +2822,14 @@
         <w:rFonts w:ascii="Microsoft YaHei Light" w:hAnsi="Microsoft YaHei Light" w:hint="eastAsia"/>
         <w:color w:val="01D270"/>
       </w:rPr>
-      <w:t>[新媒体</w:t>
+      <w:t>[</w:t>
+    </w:r>
+    <w:r>
+      <w:rPr>
+        <w:rFonts w:ascii="Microsoft YaHei Light" w:hAnsi="Microsoft YaHei Light" w:hint="eastAsia"/>
+        <w:color w:val="01D270"/>
+      </w:rPr>
+      <w:t>新媒体</w:t>
     </w:r>
     <w:r>
       <w:rPr>
@@ -4900,7 +4928,7 @@
     </w:rPrDefault>
     <w:pPrDefault/>
   </w:docDefaults>
-  <w:latentStyles w:defLockedState="0" w:defUIPriority="99" w:defSemiHidden="0" w:defUnhideWhenUsed="0" w:defQFormat="0" w:count="380">
+  <w:latentStyles w:defLockedState="0" w:defUIPriority="99" w:defSemiHidden="0" w:defUnhideWhenUsed="0" w:defQFormat="0" w:count="382">
     <w:lsdException w:name="Normal" w:uiPriority="0" w:qFormat="1"/>
     <w:lsdException w:name="heading 1" w:uiPriority="9" w:qFormat="1"/>
     <w:lsdException w:name="heading 2" w:semiHidden="1" w:uiPriority="9" w:unhideWhenUsed="1" w:qFormat="1"/>
@@ -5005,7 +5033,6 @@
     <w:lsdException w:name="HTML Sample" w:semiHidden="1" w:unhideWhenUsed="1"/>
     <w:lsdException w:name="HTML Typewriter" w:semiHidden="1" w:unhideWhenUsed="1"/>
     <w:lsdException w:name="HTML Variable" w:semiHidden="1" w:unhideWhenUsed="1"/>
-    <w:lsdException w:name="Normal Table" w:semiHidden="1" w:unhideWhenUsed="1"/>
     <w:lsdException w:name="annotation subject" w:semiHidden="1" w:unhideWhenUsed="1"/>
     <w:lsdException w:name="No List" w:semiHidden="1" w:unhideWhenUsed="1"/>
     <w:lsdException w:name="Outline List 1" w:semiHidden="1" w:unhideWhenUsed="1"/>
@@ -5051,11 +5078,9 @@
     <w:lsdException w:name="Table Subtle 1" w:semiHidden="1" w:unhideWhenUsed="1"/>
     <w:lsdException w:name="Table Subtle 2" w:semiHidden="1" w:unhideWhenUsed="1"/>
     <w:lsdException w:name="Table Web 1" w:semiHidden="1" w:unhideWhenUsed="1"/>
-    <w:lsdException w:name="Table Web 2" w:semiHidden="1" w:unhideWhenUsed="1"/>
     <w:lsdException w:name="Table Web 3" w:semiHidden="1" w:unhideWhenUsed="1"/>
     <w:lsdException w:name="Balloon Text" w:semiHidden="1" w:unhideWhenUsed="1"/>
     <w:lsdException w:name="Table Grid" w:uiPriority="39"/>
-    <w:lsdException w:name="Table Theme" w:semiHidden="1" w:unhideWhenUsed="1"/>
     <w:lsdException w:name="Placeholder Text" w:semiHidden="1"/>
     <w:lsdException w:name="No Spacing" w:semiHidden="1" w:uiPriority="1" w:unhideWhenUsed="1" w:qFormat="1"/>
     <w:lsdException w:name="Light Shading" w:uiPriority="60"/>
@@ -5167,6 +5192,8 @@
     <w:lsdException w:name="Book Title" w:semiHidden="1" w:uiPriority="33" w:unhideWhenUsed="1" w:qFormat="1"/>
     <w:lsdException w:name="Bibliography" w:semiHidden="1" w:uiPriority="37" w:unhideWhenUsed="1"/>
     <w:lsdException w:name="TOC Heading" w:semiHidden="1" w:uiPriority="39" w:unhideWhenUsed="1" w:qFormat="1"/>
+    <w:lsdException w:name="Mention" w:semiHidden="1" w:unhideWhenUsed="1"/>
+    <w:lsdException w:name="Smart Hyperlink" w:semiHidden="1" w:unhideWhenUsed="1"/>
   </w:latentStyles>
   <w:style w:type="paragraph" w:default="1" w:styleId="a0">
     <w:name w:val="Normal"/>
@@ -6621,21 +6648,12 @@
 </file>
 
 <file path=customXml/item1.xml><?xml version="1.0" encoding="utf-8"?>
-<?mso-contentType ?>
-<FormTemplates xmlns="http://schemas.microsoft.com/sharepoint/v3/contenttype/forms">
-  <Display>DocumentLibraryForm</Display>
-  <Edit>DocumentLibraryForm</Edit>
-  <New>DocumentLibraryForm</New>
-</FormTemplates>
-</file>
-
-<file path=customXml/item2.xml><?xml version="1.0" encoding="utf-8"?>
 <p:properties xmlns:p="http://schemas.microsoft.com/office/2006/metadata/properties" xmlns:xsi="http://www.w3.org/2001/XMLSchema-instance" xmlns:pc="http://schemas.microsoft.com/office/infopath/2007/PartnerControls">
   <documentManagement/>
 </p:properties>
 </file>
 
-<file path=customXml/item3.xml><?xml version="1.0" encoding="utf-8"?>
+<file path=customXml/item2.xml><?xml version="1.0" encoding="utf-8"?>
 <ct:contentTypeSchema xmlns:ct="http://schemas.microsoft.com/office/2006/metadata/contentType" xmlns:ma="http://schemas.microsoft.com/office/2006/metadata/properties/metaAttributes" ct:_="" ma:_="" ma:contentTypeName="Document" ma:contentTypeID="0x0101009C467C137A7CDE448CB0A43503782328" ma:contentTypeVersion="0" ma:contentTypeDescription="Create a new document." ma:contentTypeScope="" ma:versionID="de552b6ceab69ff67b686e55c33bb386">
   <xsd:schema xmlns:xsd="http://www.w3.org/2001/XMLSchema" xmlns:xs="http://www.w3.org/2001/XMLSchema" xmlns:p="http://schemas.microsoft.com/office/2006/metadata/properties" targetNamespace="http://schemas.microsoft.com/office/2006/metadata/properties" ma:root="true" ma:fieldsID="0a2704e1be08ca60c210816e8ff51514">
     <xsd:element name="properties">
@@ -6749,19 +6767,20 @@
 </ct:contentTypeSchema>
 </file>
 
+<file path=customXml/item3.xml><?xml version="1.0" encoding="utf-8"?>
+<?mso-contentType ?>
+<FormTemplates xmlns="http://schemas.microsoft.com/sharepoint/v3/contenttype/forms">
+  <Display>DocumentLibraryForm</Display>
+  <Edit>DocumentLibraryForm</Edit>
+  <New>DocumentLibraryForm</New>
+</FormTemplates>
+</file>
+
 <file path=customXml/item4.xml><?xml version="1.0" encoding="utf-8"?>
 <b:Sources xmlns:b="http://schemas.openxmlformats.org/officeDocument/2006/bibliography" xmlns="http://schemas.openxmlformats.org/officeDocument/2006/bibliography" SelectedStyle="/APA.XSL" StyleName="APA"/>
 </file>
 
 <file path=customXml/itemProps1.xml><?xml version="1.0" encoding="utf-8"?>
-<ds:datastoreItem xmlns:ds="http://schemas.openxmlformats.org/officeDocument/2006/customXml" ds:itemID="{E6040F77-C680-405A-B95A-56092D614BF3}">
-  <ds:schemaRefs>
-    <ds:schemaRef ds:uri="http://schemas.microsoft.com/sharepoint/v3/contenttype/forms"/>
-  </ds:schemaRefs>
-</ds:datastoreItem>
-</file>
-
-<file path=customXml/itemProps2.xml><?xml version="1.0" encoding="utf-8"?>
 <ds:datastoreItem xmlns:ds="http://schemas.openxmlformats.org/officeDocument/2006/customXml" ds:itemID="{026E82FE-3E80-478C-96A9-C8863B718A41}">
   <ds:schemaRefs>
     <ds:schemaRef ds:uri="http://schemas.microsoft.com/office/2006/metadata/properties"/>
@@ -6770,7 +6789,7 @@
 </ds:datastoreItem>
 </file>
 
-<file path=customXml/itemProps3.xml><?xml version="1.0" encoding="utf-8"?>
+<file path=customXml/itemProps2.xml><?xml version="1.0" encoding="utf-8"?>
 <ds:datastoreItem xmlns:ds="http://schemas.openxmlformats.org/officeDocument/2006/customXml" ds:itemID="{B5CF5B96-AB86-4D00-85A4-19C3F8C97E73}">
   <ds:schemaRefs>
     <ds:schemaRef ds:uri="http://schemas.microsoft.com/office/2006/metadata/contentType"/>
@@ -6786,8 +6805,16 @@
 </ds:datastoreItem>
 </file>
 
+<file path=customXml/itemProps3.xml><?xml version="1.0" encoding="utf-8"?>
+<ds:datastoreItem xmlns:ds="http://schemas.openxmlformats.org/officeDocument/2006/customXml" ds:itemID="{E6040F77-C680-405A-B95A-56092D614BF3}">
+  <ds:schemaRefs>
+    <ds:schemaRef ds:uri="http://schemas.microsoft.com/sharepoint/v3/contenttype/forms"/>
+  </ds:schemaRefs>
+</ds:datastoreItem>
+</file>
+
 <file path=customXml/itemProps4.xml><?xml version="1.0" encoding="utf-8"?>
-<ds:datastoreItem xmlns:ds="http://schemas.openxmlformats.org/officeDocument/2006/customXml" ds:itemID="{A90D2E1C-FF45-3B4C-BAF9-77EFB2792126}">
+<ds:datastoreItem xmlns:ds="http://schemas.openxmlformats.org/officeDocument/2006/customXml" ds:itemID="{BE3D6622-45BE-774B-B981-D3FD8B1B461C}">
   <ds:schemaRefs>
     <ds:schemaRef ds:uri="http://schemas.openxmlformats.org/officeDocument/2006/bibliography"/>
   </ds:schemaRefs>

</xml_diff>